<commit_message>
Claw and Chassis budget.
Claw budget has been finalized. The chassis budget is missing
information on the cost of the custom chassis. Tomorrow the requirements
traceability and the risk analysis sections will be added.
</commit_message>
<xml_diff>
--- a/Documentation/Budget/Chasis Budget.docx
+++ b/Documentation/Budget/Chasis Budget.docx
@@ -61,25 +61,7 @@
           <w:b/>
           <w:color w:val="auto"/>
         </w:rPr>
-        <w:t xml:space="preserve">Items </w:t>
-      </w:r>
-      <w:proofErr w:type="gramStart"/>
-      <w:r>
-        <w:rPr>
-          <w:rFonts w:ascii="Times New Roman" w:hAnsi="Times New Roman" w:cs="Times New Roman"/>
-          <w:b/>
-          <w:color w:val="auto"/>
-        </w:rPr>
-        <w:t>Under</w:t>
-      </w:r>
-      <w:proofErr w:type="gramEnd"/>
-      <w:r>
-        <w:rPr>
-          <w:rFonts w:ascii="Times New Roman" w:hAnsi="Times New Roman" w:cs="Times New Roman"/>
-          <w:b/>
-          <w:color w:val="auto"/>
-        </w:rPr>
-        <w:t xml:space="preserve"> Consideration</w:t>
+        <w:t>Items Under Consideration</w:t>
       </w:r>
     </w:p>
     <w:p>
@@ -129,12 +111,12 @@
         <w:rPr>
           <w:rFonts w:ascii="Times New Roman" w:hAnsi="Times New Roman" w:cs="Times New Roman"/>
         </w:rPr>
-      </w:r>
-      <w:r>
-        <w:rPr>
-          <w:rFonts w:ascii="Times New Roman" w:hAnsi="Times New Roman" w:cs="Times New Roman"/>
-        </w:rPr>
         <w:instrText xml:space="preserve"> \* MERGEFORMAT </w:instrText>
+      </w:r>
+      <w:r>
+        <w:rPr>
+          <w:rFonts w:ascii="Times New Roman" w:hAnsi="Times New Roman" w:cs="Times New Roman"/>
+        </w:rPr>
       </w:r>
       <w:r>
         <w:rPr>
@@ -307,14 +289,12 @@
                 <w:rFonts w:ascii="Times New Roman" w:hAnsi="Times New Roman" w:cs="Times New Roman"/>
               </w:rPr>
             </w:pPr>
-            <w:proofErr w:type="spellStart"/>
             <w:r>
               <w:rPr>
                 <w:rFonts w:ascii="Times New Roman" w:hAnsi="Times New Roman" w:cs="Times New Roman"/>
               </w:rPr>
               <w:t>Sparkfun</w:t>
             </w:r>
-            <w:proofErr w:type="spellEnd"/>
           </w:p>
         </w:tc>
         <w:tc>
@@ -327,6 +307,12 @@
                 <w:rFonts w:ascii="Times New Roman" w:hAnsi="Times New Roman" w:cs="Times New Roman"/>
               </w:rPr>
             </w:pPr>
+            <w:r>
+              <w:rPr>
+                <w:rFonts w:ascii="Times New Roman" w:hAnsi="Times New Roman" w:cs="Times New Roman"/>
+              </w:rPr>
+              <w:t xml:space="preserve">Acrylic chassis with two gearmotors, two 65mm wheels and a rear caster. Pre-drilled mounting holes. An AA battery holder with barrel plug termination is included. </w:t>
+            </w:r>
           </w:p>
         </w:tc>
       </w:tr>
@@ -396,6 +382,12 @@
                 <w:rFonts w:ascii="Times New Roman" w:hAnsi="Times New Roman" w:cs="Times New Roman"/>
               </w:rPr>
             </w:pPr>
+            <w:r>
+              <w:rPr>
+                <w:rFonts w:ascii="Times New Roman" w:hAnsi="Times New Roman" w:cs="Times New Roman"/>
+              </w:rPr>
+              <w:t>Dual level chassis with wheel well cutouts for drive wheels. Includes mounts for two servos.</w:t>
+            </w:r>
           </w:p>
         </w:tc>
       </w:tr>
@@ -424,82 +416,84 @@
                 <w:sz w:val="22"/>
                 <w:szCs w:val="22"/>
               </w:rPr>
-              <w:t>385000034-0</w:t>
-            </w:r>
-            <w:r>
-              <w:rPr>
-                <w:rStyle w:val="apple-converted-space"/>
+              <w:t>DG012</w:t>
+            </w:r>
+          </w:p>
+        </w:tc>
+        <w:tc>
+          <w:tcPr>
+            <w:tcW w:w="2020" w:type="dxa"/>
+          </w:tcPr>
+          <w:p>
+            <w:pPr>
+              <w:rPr>
+                <w:rFonts w:ascii="Times New Roman" w:hAnsi="Times New Roman" w:cs="Times New Roman"/>
+              </w:rPr>
+            </w:pPr>
+            <w:r>
+              <w:rPr>
+                <w:rFonts w:ascii="Times New Roman" w:hAnsi="Times New Roman" w:cs="Times New Roman"/>
+              </w:rPr>
+              <w:t>DG012-Tank</w:t>
+            </w:r>
+          </w:p>
+        </w:tc>
+        <w:tc>
+          <w:tcPr>
+            <w:tcW w:w="2300" w:type="dxa"/>
+          </w:tcPr>
+          <w:p>
+            <w:pPr>
+              <w:rPr>
+                <w:rFonts w:ascii="Times New Roman" w:hAnsi="Times New Roman" w:cs="Times New Roman"/>
+              </w:rPr>
+            </w:pPr>
+            <w:r>
+              <w:rPr>
+                <w:rFonts w:ascii="Times New Roman" w:hAnsi="Times New Roman" w:cs="Times New Roman"/>
+              </w:rPr>
+              <w:t>Hobbyking</w:t>
+            </w:r>
+          </w:p>
+        </w:tc>
+        <w:tc>
+          <w:tcPr>
+            <w:tcW w:w="2536" w:type="dxa"/>
+          </w:tcPr>
+          <w:p>
+            <w:pPr>
+              <w:rPr>
+                <w:rFonts w:ascii="Times New Roman" w:hAnsi="Times New Roman" w:cs="Times New Roman"/>
+              </w:rPr>
+            </w:pPr>
+            <w:r>
+              <w:rPr>
+                <w:rFonts w:ascii="Times New Roman" w:hAnsi="Times New Roman" w:cs="Times New Roman"/>
+              </w:rPr>
+              <w:t xml:space="preserve">Square chassis made out of aluminum. It come with two 48:1 geared motors, an AA battery holder and pre-drilled mounting points. </w:t>
+            </w:r>
+          </w:p>
+        </w:tc>
+      </w:tr>
+      <w:tr>
+        <w:tc>
+          <w:tcPr>
+            <w:tcW w:w="2494" w:type="dxa"/>
+          </w:tcPr>
+          <w:p>
+            <w:pPr>
+              <w:pStyle w:val="Heading3"/>
+              <w:shd w:val="clear" w:color="auto" w:fill="FFFFFF"/>
+              <w:spacing w:before="0" w:line="195" w:lineRule="atLeast"/>
+              <w:rPr>
                 <w:rFonts w:ascii="Times New Roman" w:hAnsi="Times New Roman" w:cs="Times New Roman"/>
                 <w:bCs/>
                 <w:color w:val="000000"/>
                 <w:sz w:val="22"/>
                 <w:szCs w:val="22"/>
               </w:rPr>
-              <w:t> </w:t>
-            </w:r>
-          </w:p>
-        </w:tc>
-        <w:tc>
-          <w:tcPr>
-            <w:tcW w:w="2020" w:type="dxa"/>
-          </w:tcPr>
-          <w:p>
-            <w:pPr>
-              <w:rPr>
-                <w:rFonts w:ascii="Times New Roman" w:hAnsi="Times New Roman" w:cs="Times New Roman"/>
-              </w:rPr>
-            </w:pPr>
-            <w:r>
-              <w:rPr>
-                <w:rFonts w:ascii="Times New Roman" w:hAnsi="Times New Roman" w:cs="Times New Roman"/>
-              </w:rPr>
-              <w:t>DG012-Tank</w:t>
-            </w:r>
-          </w:p>
-        </w:tc>
-        <w:tc>
-          <w:tcPr>
-            <w:tcW w:w="2300" w:type="dxa"/>
-          </w:tcPr>
-          <w:p>
-            <w:pPr>
-              <w:rPr>
-                <w:rFonts w:ascii="Times New Roman" w:hAnsi="Times New Roman" w:cs="Times New Roman"/>
-              </w:rPr>
-            </w:pPr>
-            <w:proofErr w:type="spellStart"/>
-            <w:r>
-              <w:rPr>
-                <w:rFonts w:ascii="Times New Roman" w:hAnsi="Times New Roman" w:cs="Times New Roman"/>
-              </w:rPr>
-              <w:t>Hobbyking</w:t>
-            </w:r>
-            <w:proofErr w:type="spellEnd"/>
-          </w:p>
-        </w:tc>
-        <w:tc>
-          <w:tcPr>
-            <w:tcW w:w="2536" w:type="dxa"/>
-          </w:tcPr>
-          <w:p>
-            <w:pPr>
-              <w:rPr>
-                <w:rFonts w:ascii="Times New Roman" w:hAnsi="Times New Roman" w:cs="Times New Roman"/>
-              </w:rPr>
-            </w:pPr>
-          </w:p>
-        </w:tc>
-      </w:tr>
-      <w:tr>
-        <w:tc>
-          <w:tcPr>
-            <w:tcW w:w="2494" w:type="dxa"/>
-          </w:tcPr>
-          <w:p>
-            <w:pPr>
-              <w:pStyle w:val="Heading3"/>
-              <w:shd w:val="clear" w:color="auto" w:fill="FFFFFF"/>
-              <w:spacing w:before="0" w:line="195" w:lineRule="atLeast"/>
+            </w:pPr>
+            <w:r>
               <w:rPr>
                 <w:rFonts w:ascii="Times New Roman" w:hAnsi="Times New Roman" w:cs="Times New Roman"/>
                 <w:bCs/>
@@ -507,15 +501,6 @@
                 <w:sz w:val="22"/>
                 <w:szCs w:val="22"/>
               </w:rPr>
-            </w:pPr>
-            <w:r>
-              <w:rPr>
-                <w:rFonts w:ascii="Times New Roman" w:hAnsi="Times New Roman" w:cs="Times New Roman"/>
-                <w:bCs/>
-                <w:color w:val="000000"/>
-                <w:sz w:val="22"/>
-                <w:szCs w:val="22"/>
-              </w:rPr>
               <w:t>Custom</w:t>
             </w:r>
           </w:p>
@@ -566,6 +551,12 @@
                 <w:rFonts w:ascii="Times New Roman" w:hAnsi="Times New Roman" w:cs="Times New Roman"/>
               </w:rPr>
             </w:pPr>
+            <w:r>
+              <w:rPr>
+                <w:rFonts w:ascii="Times New Roman" w:hAnsi="Times New Roman" w:cs="Times New Roman"/>
+              </w:rPr>
+              <w:t xml:space="preserve">Constructed to resemble a cargo container crane. Room for four drive motors. Attachment point for arm mounted high on chassis. </w:t>
+            </w:r>
           </w:p>
         </w:tc>
       </w:tr>
@@ -713,12 +704,12 @@
         <w:rPr>
           <w:rFonts w:ascii="Times New Roman" w:hAnsi="Times New Roman" w:cs="Times New Roman"/>
         </w:rPr>
-      </w:r>
-      <w:r>
-        <w:rPr>
-          <w:rFonts w:ascii="Times New Roman" w:hAnsi="Times New Roman" w:cs="Times New Roman"/>
-        </w:rPr>
         <w:instrText xml:space="preserve"> \* MERGEFORMAT </w:instrText>
+      </w:r>
+      <w:r>
+        <w:rPr>
+          <w:rFonts w:ascii="Times New Roman" w:hAnsi="Times New Roman" w:cs="Times New Roman"/>
+        </w:rPr>
       </w:r>
       <w:r>
         <w:rPr>
@@ -775,21 +766,25 @@
       <w:tblPr>
         <w:tblStyle w:val="TableGrid"/>
         <w:tblW w:w="0" w:type="auto"/>
+        <w:jc w:val="center"/>
         <w:tblLook w:val="04A0" w:firstRow="1" w:lastRow="0" w:firstColumn="1" w:lastColumn="0" w:noHBand="0" w:noVBand="1"/>
       </w:tblPr>
       <w:tblGrid>
-        <w:gridCol w:w="1333"/>
-        <w:gridCol w:w="1445"/>
-        <w:gridCol w:w="1374"/>
-        <w:gridCol w:w="1288"/>
-        <w:gridCol w:w="1454"/>
-        <w:gridCol w:w="1284"/>
-        <w:gridCol w:w="1172"/>
+        <w:gridCol w:w="1496"/>
+        <w:gridCol w:w="1420"/>
+        <w:gridCol w:w="1371"/>
+        <w:gridCol w:w="1446"/>
+        <w:gridCol w:w="1254"/>
+        <w:gridCol w:w="1150"/>
       </w:tblGrid>
       <w:tr>
-        <w:tc>
-          <w:tcPr>
-            <w:tcW w:w="1333" w:type="dxa"/>
+        <w:trPr>
+          <w:trHeight w:val="253"/>
+          <w:jc w:val="center"/>
+        </w:trPr>
+        <w:tc>
+          <w:tcPr>
+            <w:tcW w:w="1496" w:type="dxa"/>
           </w:tcPr>
           <w:p>
             <w:pPr>
@@ -807,7 +802,7 @@
         </w:tc>
         <w:tc>
           <w:tcPr>
-            <w:tcW w:w="1445" w:type="dxa"/>
+            <w:tcW w:w="1420" w:type="dxa"/>
           </w:tcPr>
           <w:p>
             <w:pPr>
@@ -825,7 +820,7 @@
         </w:tc>
         <w:tc>
           <w:tcPr>
-            <w:tcW w:w="1374" w:type="dxa"/>
+            <w:tcW w:w="1371" w:type="dxa"/>
           </w:tcPr>
           <w:p>
             <w:pPr>
@@ -843,19 +838,7 @@
         </w:tc>
         <w:tc>
           <w:tcPr>
-            <w:tcW w:w="1288" w:type="dxa"/>
-          </w:tcPr>
-          <w:p>
-            <w:pPr>
-              <w:rPr>
-                <w:rFonts w:ascii="Times New Roman" w:hAnsi="Times New Roman" w:cs="Times New Roman"/>
-              </w:rPr>
-            </w:pPr>
-          </w:p>
-        </w:tc>
-        <w:tc>
-          <w:tcPr>
-            <w:tcW w:w="1454" w:type="dxa"/>
+            <w:tcW w:w="1446" w:type="dxa"/>
           </w:tcPr>
           <w:p>
             <w:pPr>
@@ -873,7 +856,7 @@
         </w:tc>
         <w:tc>
           <w:tcPr>
-            <w:tcW w:w="1284" w:type="dxa"/>
+            <w:tcW w:w="1254" w:type="dxa"/>
           </w:tcPr>
           <w:p>
             <w:pPr>
@@ -891,7 +874,7 @@
         </w:tc>
         <w:tc>
           <w:tcPr>
-            <w:tcW w:w="1172" w:type="dxa"/>
+            <w:tcW w:w="1150" w:type="dxa"/>
           </w:tcPr>
           <w:p>
             <w:pPr>
@@ -909,9 +892,13 @@
         </w:tc>
       </w:tr>
       <w:tr>
-        <w:tc>
-          <w:tcPr>
-            <w:tcW w:w="1333" w:type="dxa"/>
+        <w:trPr>
+          <w:trHeight w:val="253"/>
+          <w:jc w:val="center"/>
+        </w:trPr>
+        <w:tc>
+          <w:tcPr>
+            <w:tcW w:w="1496" w:type="dxa"/>
           </w:tcPr>
           <w:p>
             <w:pPr>
@@ -929,67 +916,79 @@
         </w:tc>
         <w:tc>
           <w:tcPr>
-            <w:tcW w:w="1445" w:type="dxa"/>
-          </w:tcPr>
-          <w:p>
-            <w:pPr>
-              <w:rPr>
-                <w:rFonts w:ascii="Times New Roman" w:hAnsi="Times New Roman" w:cs="Times New Roman"/>
-              </w:rPr>
-            </w:pPr>
-          </w:p>
-        </w:tc>
-        <w:tc>
-          <w:tcPr>
-            <w:tcW w:w="1374" w:type="dxa"/>
-          </w:tcPr>
-          <w:p>
-            <w:pPr>
-              <w:rPr>
-                <w:rFonts w:ascii="Times New Roman" w:hAnsi="Times New Roman" w:cs="Times New Roman"/>
-              </w:rPr>
-            </w:pPr>
-          </w:p>
-        </w:tc>
-        <w:tc>
-          <w:tcPr>
-            <w:tcW w:w="1288" w:type="dxa"/>
-          </w:tcPr>
-          <w:p>
-            <w:pPr>
-              <w:rPr>
-                <w:rFonts w:ascii="Times New Roman" w:hAnsi="Times New Roman" w:cs="Times New Roman"/>
-              </w:rPr>
-            </w:pPr>
-          </w:p>
-        </w:tc>
-        <w:tc>
-          <w:tcPr>
-            <w:tcW w:w="1454" w:type="dxa"/>
-          </w:tcPr>
-          <w:p>
-            <w:pPr>
-              <w:rPr>
-                <w:rFonts w:ascii="Times New Roman" w:hAnsi="Times New Roman" w:cs="Times New Roman"/>
-              </w:rPr>
-            </w:pPr>
-          </w:p>
-        </w:tc>
-        <w:tc>
-          <w:tcPr>
-            <w:tcW w:w="1284" w:type="dxa"/>
-          </w:tcPr>
-          <w:p>
-            <w:pPr>
-              <w:rPr>
-                <w:rFonts w:ascii="Times New Roman" w:hAnsi="Times New Roman" w:cs="Times New Roman"/>
-              </w:rPr>
-            </w:pPr>
-          </w:p>
-        </w:tc>
-        <w:tc>
-          <w:tcPr>
-            <w:tcW w:w="1172" w:type="dxa"/>
+            <w:tcW w:w="1420" w:type="dxa"/>
+          </w:tcPr>
+          <w:p>
+            <w:pPr>
+              <w:rPr>
+                <w:rFonts w:ascii="Times New Roman" w:hAnsi="Times New Roman" w:cs="Times New Roman"/>
+              </w:rPr>
+            </w:pPr>
+            <w:r>
+              <w:rPr>
+                <w:rFonts w:ascii="Times New Roman" w:hAnsi="Times New Roman" w:cs="Times New Roman"/>
+              </w:rPr>
+              <w:t>0.3</w:t>
+            </w:r>
+          </w:p>
+        </w:tc>
+        <w:tc>
+          <w:tcPr>
+            <w:tcW w:w="1371" w:type="dxa"/>
+          </w:tcPr>
+          <w:p>
+            <w:pPr>
+              <w:rPr>
+                <w:rFonts w:ascii="Times New Roman" w:hAnsi="Times New Roman" w:cs="Times New Roman"/>
+              </w:rPr>
+            </w:pPr>
+            <w:r>
+              <w:rPr>
+                <w:rFonts w:ascii="Times New Roman" w:hAnsi="Times New Roman" w:cs="Times New Roman"/>
+              </w:rPr>
+              <w:t>0.4</w:t>
+            </w:r>
+          </w:p>
+        </w:tc>
+        <w:tc>
+          <w:tcPr>
+            <w:tcW w:w="1446" w:type="dxa"/>
+          </w:tcPr>
+          <w:p>
+            <w:pPr>
+              <w:rPr>
+                <w:rFonts w:ascii="Times New Roman" w:hAnsi="Times New Roman" w:cs="Times New Roman"/>
+              </w:rPr>
+            </w:pPr>
+            <w:r>
+              <w:rPr>
+                <w:rFonts w:ascii="Times New Roman" w:hAnsi="Times New Roman" w:cs="Times New Roman"/>
+              </w:rPr>
+              <w:t>0.1</w:t>
+            </w:r>
+          </w:p>
+        </w:tc>
+        <w:tc>
+          <w:tcPr>
+            <w:tcW w:w="1254" w:type="dxa"/>
+          </w:tcPr>
+          <w:p>
+            <w:pPr>
+              <w:rPr>
+                <w:rFonts w:ascii="Times New Roman" w:hAnsi="Times New Roman" w:cs="Times New Roman"/>
+              </w:rPr>
+            </w:pPr>
+            <w:r>
+              <w:rPr>
+                <w:rFonts w:ascii="Times New Roman" w:hAnsi="Times New Roman" w:cs="Times New Roman"/>
+              </w:rPr>
+              <w:t>0.2</w:t>
+            </w:r>
+          </w:p>
+        </w:tc>
+        <w:tc>
+          <w:tcPr>
+            <w:tcW w:w="1150" w:type="dxa"/>
           </w:tcPr>
           <w:p>
             <w:pPr>
@@ -1001,260 +1000,458 @@
         </w:tc>
       </w:tr>
       <w:tr>
-        <w:tc>
-          <w:tcPr>
-            <w:tcW w:w="1333" w:type="dxa"/>
-          </w:tcPr>
-          <w:p>
-            <w:pPr>
-              <w:rPr>
-                <w:rFonts w:ascii="Times New Roman" w:hAnsi="Times New Roman" w:cs="Times New Roman"/>
-              </w:rPr>
-            </w:pPr>
-          </w:p>
-        </w:tc>
-        <w:tc>
-          <w:tcPr>
-            <w:tcW w:w="1445" w:type="dxa"/>
-          </w:tcPr>
-          <w:p>
-            <w:pPr>
-              <w:rPr>
-                <w:rFonts w:ascii="Times New Roman" w:hAnsi="Times New Roman" w:cs="Times New Roman"/>
-              </w:rPr>
-            </w:pPr>
-          </w:p>
-        </w:tc>
-        <w:tc>
-          <w:tcPr>
-            <w:tcW w:w="1374" w:type="dxa"/>
-          </w:tcPr>
-          <w:p>
-            <w:pPr>
-              <w:rPr>
-                <w:rFonts w:ascii="Times New Roman" w:hAnsi="Times New Roman" w:cs="Times New Roman"/>
-              </w:rPr>
-            </w:pPr>
-          </w:p>
-        </w:tc>
-        <w:tc>
-          <w:tcPr>
-            <w:tcW w:w="1288" w:type="dxa"/>
-          </w:tcPr>
-          <w:p>
-            <w:pPr>
-              <w:rPr>
-                <w:rFonts w:ascii="Times New Roman" w:hAnsi="Times New Roman" w:cs="Times New Roman"/>
-              </w:rPr>
-            </w:pPr>
-          </w:p>
-        </w:tc>
-        <w:tc>
-          <w:tcPr>
-            <w:tcW w:w="1454" w:type="dxa"/>
-          </w:tcPr>
-          <w:p>
-            <w:pPr>
-              <w:rPr>
-                <w:rFonts w:ascii="Times New Roman" w:hAnsi="Times New Roman" w:cs="Times New Roman"/>
-              </w:rPr>
-            </w:pPr>
-          </w:p>
-        </w:tc>
-        <w:tc>
-          <w:tcPr>
-            <w:tcW w:w="1284" w:type="dxa"/>
-          </w:tcPr>
-          <w:p>
-            <w:pPr>
-              <w:rPr>
-                <w:rFonts w:ascii="Times New Roman" w:hAnsi="Times New Roman" w:cs="Times New Roman"/>
-              </w:rPr>
-            </w:pPr>
-          </w:p>
-        </w:tc>
-        <w:tc>
-          <w:tcPr>
-            <w:tcW w:w="1172" w:type="dxa"/>
-          </w:tcPr>
-          <w:p>
-            <w:pPr>
-              <w:rPr>
-                <w:rFonts w:ascii="Times New Roman" w:hAnsi="Times New Roman" w:cs="Times New Roman"/>
-              </w:rPr>
-            </w:pPr>
+        <w:trPr>
+          <w:trHeight w:val="253"/>
+          <w:jc w:val="center"/>
+        </w:trPr>
+        <w:tc>
+          <w:tcPr>
+            <w:tcW w:w="1496" w:type="dxa"/>
+          </w:tcPr>
+          <w:p>
+            <w:pPr>
+              <w:rPr>
+                <w:rFonts w:ascii="Times New Roman" w:hAnsi="Times New Roman" w:cs="Times New Roman"/>
+              </w:rPr>
+            </w:pPr>
+            <w:r>
+              <w:rPr>
+                <w:rFonts w:ascii="Times New Roman" w:hAnsi="Times New Roman" w:cs="Times New Roman"/>
+              </w:rPr>
+              <w:t>ROB-12866</w:t>
+            </w:r>
+          </w:p>
+        </w:tc>
+        <w:tc>
+          <w:tcPr>
+            <w:tcW w:w="1420" w:type="dxa"/>
+          </w:tcPr>
+          <w:p>
+            <w:pPr>
+              <w:rPr>
+                <w:rFonts w:ascii="Times New Roman" w:hAnsi="Times New Roman" w:cs="Times New Roman"/>
+              </w:rPr>
+            </w:pPr>
+            <w:r>
+              <w:rPr>
+                <w:rFonts w:ascii="Times New Roman" w:hAnsi="Times New Roman" w:cs="Times New Roman"/>
+              </w:rPr>
+              <w:t>2</w:t>
+            </w:r>
+          </w:p>
+        </w:tc>
+        <w:tc>
+          <w:tcPr>
+            <w:tcW w:w="1371" w:type="dxa"/>
+          </w:tcPr>
+          <w:p>
+            <w:pPr>
+              <w:rPr>
+                <w:rFonts w:ascii="Times New Roman" w:hAnsi="Times New Roman" w:cs="Times New Roman"/>
+              </w:rPr>
+            </w:pPr>
+            <w:r>
+              <w:rPr>
+                <w:rFonts w:ascii="Times New Roman" w:hAnsi="Times New Roman" w:cs="Times New Roman"/>
+              </w:rPr>
+              <w:t>1</w:t>
+            </w:r>
+          </w:p>
+        </w:tc>
+        <w:tc>
+          <w:tcPr>
+            <w:tcW w:w="1446" w:type="dxa"/>
+          </w:tcPr>
+          <w:p>
+            <w:pPr>
+              <w:rPr>
+                <w:rFonts w:ascii="Times New Roman" w:hAnsi="Times New Roman" w:cs="Times New Roman"/>
+              </w:rPr>
+            </w:pPr>
+            <w:r>
+              <w:rPr>
+                <w:rFonts w:ascii="Times New Roman" w:hAnsi="Times New Roman" w:cs="Times New Roman"/>
+              </w:rPr>
+              <w:t>1</w:t>
+            </w:r>
+          </w:p>
+        </w:tc>
+        <w:tc>
+          <w:tcPr>
+            <w:tcW w:w="1254" w:type="dxa"/>
+          </w:tcPr>
+          <w:p>
+            <w:pPr>
+              <w:rPr>
+                <w:rFonts w:ascii="Times New Roman" w:hAnsi="Times New Roman" w:cs="Times New Roman"/>
+              </w:rPr>
+            </w:pPr>
+            <w:r>
+              <w:rPr>
+                <w:rFonts w:ascii="Times New Roman" w:hAnsi="Times New Roman" w:cs="Times New Roman"/>
+              </w:rPr>
+              <w:t>5</w:t>
+            </w:r>
+          </w:p>
+        </w:tc>
+        <w:tc>
+          <w:tcPr>
+            <w:tcW w:w="1150" w:type="dxa"/>
+          </w:tcPr>
+          <w:p>
+            <w:pPr>
+              <w:rPr>
+                <w:rFonts w:ascii="Times New Roman" w:hAnsi="Times New Roman" w:cs="Times New Roman"/>
+              </w:rPr>
+            </w:pPr>
+            <w:r>
+              <w:rPr>
+                <w:rFonts w:ascii="Times New Roman" w:hAnsi="Times New Roman" w:cs="Times New Roman"/>
+              </w:rPr>
+              <w:t>2.1</w:t>
+            </w:r>
           </w:p>
         </w:tc>
       </w:tr>
       <w:tr>
-        <w:tc>
-          <w:tcPr>
-            <w:tcW w:w="1333" w:type="dxa"/>
-          </w:tcPr>
-          <w:p>
-            <w:pPr>
-              <w:rPr>
-                <w:rFonts w:ascii="Times New Roman" w:hAnsi="Times New Roman" w:cs="Times New Roman"/>
-              </w:rPr>
-            </w:pPr>
-          </w:p>
-        </w:tc>
-        <w:tc>
-          <w:tcPr>
-            <w:tcW w:w="1445" w:type="dxa"/>
-          </w:tcPr>
-          <w:p>
-            <w:pPr>
-              <w:rPr>
-                <w:rFonts w:ascii="Times New Roman" w:hAnsi="Times New Roman" w:cs="Times New Roman"/>
-              </w:rPr>
-            </w:pPr>
-          </w:p>
-        </w:tc>
-        <w:tc>
-          <w:tcPr>
-            <w:tcW w:w="1374" w:type="dxa"/>
-          </w:tcPr>
-          <w:p>
-            <w:pPr>
-              <w:rPr>
-                <w:rFonts w:ascii="Times New Roman" w:hAnsi="Times New Roman" w:cs="Times New Roman"/>
-              </w:rPr>
-            </w:pPr>
-          </w:p>
-        </w:tc>
-        <w:tc>
-          <w:tcPr>
-            <w:tcW w:w="1288" w:type="dxa"/>
-          </w:tcPr>
-          <w:p>
-            <w:pPr>
-              <w:rPr>
-                <w:rFonts w:ascii="Times New Roman" w:hAnsi="Times New Roman" w:cs="Times New Roman"/>
-              </w:rPr>
-            </w:pPr>
-          </w:p>
-        </w:tc>
-        <w:tc>
-          <w:tcPr>
-            <w:tcW w:w="1454" w:type="dxa"/>
-          </w:tcPr>
-          <w:p>
-            <w:pPr>
-              <w:rPr>
-                <w:rFonts w:ascii="Times New Roman" w:hAnsi="Times New Roman" w:cs="Times New Roman"/>
-              </w:rPr>
-            </w:pPr>
-          </w:p>
-        </w:tc>
-        <w:tc>
-          <w:tcPr>
-            <w:tcW w:w="1284" w:type="dxa"/>
-          </w:tcPr>
-          <w:p>
-            <w:pPr>
-              <w:rPr>
-                <w:rFonts w:ascii="Times New Roman" w:hAnsi="Times New Roman" w:cs="Times New Roman"/>
-              </w:rPr>
-            </w:pPr>
-          </w:p>
-        </w:tc>
-        <w:tc>
-          <w:tcPr>
-            <w:tcW w:w="1172" w:type="dxa"/>
-          </w:tcPr>
-          <w:p>
-            <w:pPr>
-              <w:rPr>
-                <w:rFonts w:ascii="Times New Roman" w:hAnsi="Times New Roman" w:cs="Times New Roman"/>
-              </w:rPr>
-            </w:pPr>
+        <w:trPr>
+          <w:trHeight w:val="253"/>
+          <w:jc w:val="center"/>
+        </w:trPr>
+        <w:tc>
+          <w:tcPr>
+            <w:tcW w:w="1496" w:type="dxa"/>
+          </w:tcPr>
+          <w:p>
+            <w:pPr>
+              <w:rPr>
+                <w:rFonts w:ascii="Times New Roman" w:hAnsi="Times New Roman" w:cs="Times New Roman"/>
+              </w:rPr>
+            </w:pPr>
+            <w:r>
+              <w:rPr>
+                <w:rFonts w:ascii="Times New Roman" w:hAnsi="Times New Roman" w:cs="Times New Roman"/>
+              </w:rPr>
+              <w:t>KIT660</w:t>
+            </w:r>
+          </w:p>
+        </w:tc>
+        <w:tc>
+          <w:tcPr>
+            <w:tcW w:w="1420" w:type="dxa"/>
+          </w:tcPr>
+          <w:p>
+            <w:pPr>
+              <w:rPr>
+                <w:rFonts w:ascii="Times New Roman" w:hAnsi="Times New Roman" w:cs="Times New Roman"/>
+              </w:rPr>
+            </w:pPr>
+            <w:r>
+              <w:rPr>
+                <w:rFonts w:ascii="Times New Roman" w:hAnsi="Times New Roman" w:cs="Times New Roman"/>
+              </w:rPr>
+              <w:t>5</w:t>
+            </w:r>
+          </w:p>
+        </w:tc>
+        <w:tc>
+          <w:tcPr>
+            <w:tcW w:w="1371" w:type="dxa"/>
+          </w:tcPr>
+          <w:p>
+            <w:pPr>
+              <w:rPr>
+                <w:rFonts w:ascii="Times New Roman" w:hAnsi="Times New Roman" w:cs="Times New Roman"/>
+              </w:rPr>
+            </w:pPr>
+            <w:r>
+              <w:rPr>
+                <w:rFonts w:ascii="Times New Roman" w:hAnsi="Times New Roman" w:cs="Times New Roman"/>
+              </w:rPr>
+              <w:t>2</w:t>
+            </w:r>
+          </w:p>
+        </w:tc>
+        <w:tc>
+          <w:tcPr>
+            <w:tcW w:w="1446" w:type="dxa"/>
+          </w:tcPr>
+          <w:p>
+            <w:pPr>
+              <w:rPr>
+                <w:rFonts w:ascii="Times New Roman" w:hAnsi="Times New Roman" w:cs="Times New Roman"/>
+              </w:rPr>
+            </w:pPr>
+            <w:r>
+              <w:rPr>
+                <w:rFonts w:ascii="Times New Roman" w:hAnsi="Times New Roman" w:cs="Times New Roman"/>
+              </w:rPr>
+              <w:t>1</w:t>
+            </w:r>
+          </w:p>
+        </w:tc>
+        <w:tc>
+          <w:tcPr>
+            <w:tcW w:w="1254" w:type="dxa"/>
+          </w:tcPr>
+          <w:p>
+            <w:pPr>
+              <w:rPr>
+                <w:rFonts w:ascii="Times New Roman" w:hAnsi="Times New Roman" w:cs="Times New Roman"/>
+              </w:rPr>
+            </w:pPr>
+            <w:r>
+              <w:rPr>
+                <w:rFonts w:ascii="Times New Roman" w:hAnsi="Times New Roman" w:cs="Times New Roman"/>
+              </w:rPr>
+              <w:t>4</w:t>
+            </w:r>
+          </w:p>
+        </w:tc>
+        <w:tc>
+          <w:tcPr>
+            <w:tcW w:w="1150" w:type="dxa"/>
+          </w:tcPr>
+          <w:p>
+            <w:pPr>
+              <w:rPr>
+                <w:rFonts w:ascii="Times New Roman" w:hAnsi="Times New Roman" w:cs="Times New Roman"/>
+              </w:rPr>
+            </w:pPr>
+            <w:r>
+              <w:rPr>
+                <w:rFonts w:ascii="Times New Roman" w:hAnsi="Times New Roman" w:cs="Times New Roman"/>
+              </w:rPr>
+              <w:t>3.2</w:t>
+            </w:r>
           </w:p>
         </w:tc>
       </w:tr>
       <w:tr>
-        <w:tc>
-          <w:tcPr>
-            <w:tcW w:w="1333" w:type="dxa"/>
-          </w:tcPr>
-          <w:p>
-            <w:pPr>
-              <w:rPr>
-                <w:rFonts w:ascii="Times New Roman" w:hAnsi="Times New Roman" w:cs="Times New Roman"/>
-              </w:rPr>
-            </w:pPr>
-          </w:p>
-        </w:tc>
-        <w:tc>
-          <w:tcPr>
-            <w:tcW w:w="1445" w:type="dxa"/>
-          </w:tcPr>
-          <w:p>
-            <w:pPr>
-              <w:rPr>
-                <w:rFonts w:ascii="Times New Roman" w:hAnsi="Times New Roman" w:cs="Times New Roman"/>
-              </w:rPr>
-            </w:pPr>
-          </w:p>
-        </w:tc>
-        <w:tc>
-          <w:tcPr>
-            <w:tcW w:w="1374" w:type="dxa"/>
-          </w:tcPr>
-          <w:p>
-            <w:pPr>
-              <w:rPr>
-                <w:rFonts w:ascii="Times New Roman" w:hAnsi="Times New Roman" w:cs="Times New Roman"/>
-              </w:rPr>
-            </w:pPr>
-          </w:p>
-        </w:tc>
-        <w:tc>
-          <w:tcPr>
-            <w:tcW w:w="1288" w:type="dxa"/>
-          </w:tcPr>
-          <w:p>
-            <w:pPr>
-              <w:rPr>
-                <w:rFonts w:ascii="Times New Roman" w:hAnsi="Times New Roman" w:cs="Times New Roman"/>
-              </w:rPr>
-            </w:pPr>
-          </w:p>
-        </w:tc>
-        <w:tc>
-          <w:tcPr>
-            <w:tcW w:w="1454" w:type="dxa"/>
-          </w:tcPr>
-          <w:p>
-            <w:pPr>
-              <w:rPr>
-                <w:rFonts w:ascii="Times New Roman" w:hAnsi="Times New Roman" w:cs="Times New Roman"/>
-              </w:rPr>
-            </w:pPr>
-          </w:p>
-        </w:tc>
-        <w:tc>
-          <w:tcPr>
-            <w:tcW w:w="1284" w:type="dxa"/>
-          </w:tcPr>
-          <w:p>
-            <w:pPr>
-              <w:rPr>
-                <w:rFonts w:ascii="Times New Roman" w:hAnsi="Times New Roman" w:cs="Times New Roman"/>
-              </w:rPr>
-            </w:pPr>
-          </w:p>
-        </w:tc>
-        <w:tc>
-          <w:tcPr>
-            <w:tcW w:w="1172" w:type="dxa"/>
-          </w:tcPr>
-          <w:p>
-            <w:pPr>
-              <w:rPr>
-                <w:rFonts w:ascii="Times New Roman" w:hAnsi="Times New Roman" w:cs="Times New Roman"/>
-              </w:rPr>
-            </w:pPr>
+        <w:trPr>
+          <w:trHeight w:val="253"/>
+          <w:jc w:val="center"/>
+        </w:trPr>
+        <w:tc>
+          <w:tcPr>
+            <w:tcW w:w="1496" w:type="dxa"/>
+          </w:tcPr>
+          <w:p>
+            <w:pPr>
+              <w:rPr>
+                <w:rFonts w:ascii="Times New Roman" w:hAnsi="Times New Roman" w:cs="Times New Roman"/>
+              </w:rPr>
+            </w:pPr>
+            <w:r>
+              <w:rPr>
+                <w:rFonts w:ascii="Times New Roman" w:hAnsi="Times New Roman" w:cs="Times New Roman"/>
+              </w:rPr>
+              <w:t>DG012</w:t>
+            </w:r>
+          </w:p>
+        </w:tc>
+        <w:tc>
+          <w:tcPr>
+            <w:tcW w:w="1420" w:type="dxa"/>
+          </w:tcPr>
+          <w:p>
+            <w:pPr>
+              <w:rPr>
+                <w:rFonts w:ascii="Times New Roman" w:hAnsi="Times New Roman" w:cs="Times New Roman"/>
+              </w:rPr>
+            </w:pPr>
+            <w:r>
+              <w:rPr>
+                <w:rFonts w:ascii="Times New Roman" w:hAnsi="Times New Roman" w:cs="Times New Roman"/>
+              </w:rPr>
+              <w:t>3</w:t>
+            </w:r>
+          </w:p>
+        </w:tc>
+        <w:tc>
+          <w:tcPr>
+            <w:tcW w:w="1371" w:type="dxa"/>
+          </w:tcPr>
+          <w:p>
+            <w:pPr>
+              <w:rPr>
+                <w:rFonts w:ascii="Times New Roman" w:hAnsi="Times New Roman" w:cs="Times New Roman"/>
+              </w:rPr>
+            </w:pPr>
+            <w:r>
+              <w:rPr>
+                <w:rFonts w:ascii="Times New Roman" w:hAnsi="Times New Roman" w:cs="Times New Roman"/>
+              </w:rPr>
+              <w:t>1</w:t>
+            </w:r>
+          </w:p>
+        </w:tc>
+        <w:tc>
+          <w:tcPr>
+            <w:tcW w:w="1446" w:type="dxa"/>
+          </w:tcPr>
+          <w:p>
+            <w:pPr>
+              <w:rPr>
+                <w:rFonts w:ascii="Times New Roman" w:hAnsi="Times New Roman" w:cs="Times New Roman"/>
+              </w:rPr>
+            </w:pPr>
+            <w:r>
+              <w:rPr>
+                <w:rFonts w:ascii="Times New Roman" w:hAnsi="Times New Roman" w:cs="Times New Roman"/>
+              </w:rPr>
+              <w:t>1</w:t>
+            </w:r>
+          </w:p>
+        </w:tc>
+        <w:tc>
+          <w:tcPr>
+            <w:tcW w:w="1254" w:type="dxa"/>
+          </w:tcPr>
+          <w:p>
+            <w:pPr>
+              <w:rPr>
+                <w:rFonts w:ascii="Times New Roman" w:hAnsi="Times New Roman" w:cs="Times New Roman"/>
+              </w:rPr>
+            </w:pPr>
+            <w:r>
+              <w:rPr>
+                <w:rFonts w:ascii="Times New Roman" w:hAnsi="Times New Roman" w:cs="Times New Roman"/>
+              </w:rPr>
+              <w:t>1</w:t>
+            </w:r>
+          </w:p>
+        </w:tc>
+        <w:tc>
+          <w:tcPr>
+            <w:tcW w:w="1150" w:type="dxa"/>
+          </w:tcPr>
+          <w:p>
+            <w:pPr>
+              <w:rPr>
+                <w:rFonts w:ascii="Times New Roman" w:hAnsi="Times New Roman" w:cs="Times New Roman"/>
+              </w:rPr>
+            </w:pPr>
+            <w:r>
+              <w:rPr>
+                <w:rFonts w:ascii="Times New Roman" w:hAnsi="Times New Roman" w:cs="Times New Roman"/>
+              </w:rPr>
+              <w:t>1.6</w:t>
+            </w:r>
+          </w:p>
+        </w:tc>
+      </w:tr>
+      <w:tr>
+        <w:trPr>
+          <w:trHeight w:val="253"/>
+          <w:jc w:val="center"/>
+        </w:trPr>
+        <w:tc>
+          <w:tcPr>
+            <w:tcW w:w="1496" w:type="dxa"/>
+          </w:tcPr>
+          <w:p>
+            <w:pPr>
+              <w:rPr>
+                <w:rFonts w:ascii="Times New Roman" w:hAnsi="Times New Roman" w:cs="Times New Roman"/>
+              </w:rPr>
+            </w:pPr>
+            <w:r>
+              <w:rPr>
+                <w:rFonts w:ascii="Times New Roman" w:hAnsi="Times New Roman" w:cs="Times New Roman"/>
+              </w:rPr>
+              <w:t>Custom</w:t>
+            </w:r>
+          </w:p>
+        </w:tc>
+        <w:tc>
+          <w:tcPr>
+            <w:tcW w:w="1420" w:type="dxa"/>
+          </w:tcPr>
+          <w:p>
+            <w:pPr>
+              <w:rPr>
+                <w:rFonts w:ascii="Times New Roman" w:hAnsi="Times New Roman" w:cs="Times New Roman"/>
+              </w:rPr>
+            </w:pPr>
+            <w:r>
+              <w:rPr>
+                <w:rFonts w:ascii="Times New Roman" w:hAnsi="Times New Roman" w:cs="Times New Roman"/>
+              </w:rPr>
+              <w:t>5</w:t>
+            </w:r>
+          </w:p>
+        </w:tc>
+        <w:tc>
+          <w:tcPr>
+            <w:tcW w:w="1371" w:type="dxa"/>
+          </w:tcPr>
+          <w:p>
+            <w:pPr>
+              <w:rPr>
+                <w:rFonts w:ascii="Times New Roman" w:hAnsi="Times New Roman" w:cs="Times New Roman"/>
+              </w:rPr>
+            </w:pPr>
+            <w:r>
+              <w:rPr>
+                <w:rFonts w:ascii="Times New Roman" w:hAnsi="Times New Roman" w:cs="Times New Roman"/>
+              </w:rPr>
+              <w:t>5</w:t>
+            </w:r>
+          </w:p>
+        </w:tc>
+        <w:tc>
+          <w:tcPr>
+            <w:tcW w:w="1446" w:type="dxa"/>
+          </w:tcPr>
+          <w:p>
+            <w:pPr>
+              <w:rPr>
+                <w:rFonts w:ascii="Times New Roman" w:hAnsi="Times New Roman" w:cs="Times New Roman"/>
+              </w:rPr>
+            </w:pPr>
+            <w:r>
+              <w:rPr>
+                <w:rFonts w:ascii="Times New Roman" w:hAnsi="Times New Roman" w:cs="Times New Roman"/>
+              </w:rPr>
+              <w:t>5</w:t>
+            </w:r>
+          </w:p>
+        </w:tc>
+        <w:tc>
+          <w:tcPr>
+            <w:tcW w:w="1254" w:type="dxa"/>
+          </w:tcPr>
+          <w:p>
+            <w:pPr>
+              <w:rPr>
+                <w:rFonts w:ascii="Times New Roman" w:hAnsi="Times New Roman" w:cs="Times New Roman"/>
+              </w:rPr>
+            </w:pPr>
+            <w:r>
+              <w:rPr>
+                <w:rFonts w:ascii="Times New Roman" w:hAnsi="Times New Roman" w:cs="Times New Roman"/>
+              </w:rPr>
+              <w:t>2</w:t>
+            </w:r>
+          </w:p>
+        </w:tc>
+        <w:tc>
+          <w:tcPr>
+            <w:tcW w:w="1150" w:type="dxa"/>
+          </w:tcPr>
+          <w:p>
+            <w:pPr>
+              <w:rPr>
+                <w:rFonts w:ascii="Times New Roman" w:hAnsi="Times New Roman" w:cs="Times New Roman"/>
+              </w:rPr>
+            </w:pPr>
+            <w:r>
+              <w:rPr>
+                <w:rFonts w:ascii="Times New Roman" w:hAnsi="Times New Roman" w:cs="Times New Roman"/>
+              </w:rPr>
+              <w:t>4.4</w:t>
+            </w:r>
           </w:p>
         </w:tc>
       </w:tr>
@@ -1364,17 +1561,17 @@
         <w:rPr>
           <w:rFonts w:ascii="Times New Roman" w:hAnsi="Times New Roman" w:cs="Times New Roman"/>
         </w:rPr>
-      </w:r>
-      <w:r>
-        <w:rPr>
-          <w:rFonts w:ascii="Times New Roman" w:hAnsi="Times New Roman" w:cs="Times New Roman"/>
-        </w:rPr>
         <w:instrText xml:space="preserve"> \* MERGEFORMAT </w:instrText>
       </w:r>
       <w:r>
         <w:rPr>
           <w:rFonts w:ascii="Times New Roman" w:hAnsi="Times New Roman" w:cs="Times New Roman"/>
         </w:rPr>
+      </w:r>
+      <w:r>
+        <w:rPr>
+          <w:rFonts w:ascii="Times New Roman" w:hAnsi="Times New Roman" w:cs="Times New Roman"/>
+        </w:rPr>
         <w:fldChar w:fldCharType="separate"/>
       </w:r>
       <w:r>
@@ -1418,12 +1615,12 @@
         <w:rPr>
           <w:rFonts w:ascii="Times New Roman" w:hAnsi="Times New Roman" w:cs="Times New Roman"/>
         </w:rPr>
-      </w:r>
-      <w:r>
-        <w:rPr>
-          <w:rFonts w:ascii="Times New Roman" w:hAnsi="Times New Roman" w:cs="Times New Roman"/>
-        </w:rPr>
         <w:instrText xml:space="preserve"> \* MERGEFORMAT </w:instrText>
+      </w:r>
+      <w:r>
+        <w:rPr>
+          <w:rFonts w:ascii="Times New Roman" w:hAnsi="Times New Roman" w:cs="Times New Roman"/>
+        </w:rPr>
       </w:r>
       <w:r>
         <w:rPr>
@@ -1468,10 +1665,10 @@
       <w:tblPr>
         <w:tblStyle w:val="TableGrid"/>
         <w:tblW w:w="0" w:type="auto"/>
+        <w:jc w:val="center"/>
         <w:tblLook w:val="04A0" w:firstRow="1" w:lastRow="0" w:firstColumn="1" w:lastColumn="0" w:noHBand="0" w:noVBand="1"/>
       </w:tblPr>
       <w:tblGrid>
-        <w:gridCol w:w="1558"/>
         <w:gridCol w:w="1558"/>
         <w:gridCol w:w="1558"/>
         <w:gridCol w:w="1558"/>
@@ -1479,6 +1676,9 @@
         <w:gridCol w:w="1559"/>
       </w:tblGrid>
       <w:tr>
+        <w:trPr>
+          <w:jc w:val="center"/>
+        </w:trPr>
         <w:tc>
           <w:tcPr>
             <w:tcW w:w="1558" w:type="dxa"/>
@@ -1493,6 +1693,7 @@
               <w:rPr>
                 <w:rFonts w:ascii="Times New Roman" w:hAnsi="Times New Roman" w:cs="Times New Roman"/>
               </w:rPr>
+              <w:lastRenderedPageBreak/>
               <w:t>Factor</w:t>
             </w:r>
           </w:p>
@@ -1531,18 +1732,6 @@
               </w:rPr>
               <w:t>Adaptability</w:t>
             </w:r>
-          </w:p>
-        </w:tc>
-        <w:tc>
-          <w:tcPr>
-            <w:tcW w:w="1558" w:type="dxa"/>
-          </w:tcPr>
-          <w:p>
-            <w:pPr>
-              <w:rPr>
-                <w:rFonts w:ascii="Times New Roman" w:hAnsi="Times New Roman" w:cs="Times New Roman"/>
-              </w:rPr>
-            </w:pPr>
           </w:p>
         </w:tc>
         <w:tc>
@@ -1583,6 +1772,9 @@
         </w:tc>
       </w:tr>
       <w:tr>
+        <w:trPr>
+          <w:jc w:val="center"/>
+        </w:trPr>
         <w:tc>
           <w:tcPr>
             <w:tcW w:w="1558" w:type="dxa"/>
@@ -1593,6 +1785,12 @@
                 <w:rFonts w:ascii="Times New Roman" w:hAnsi="Times New Roman" w:cs="Times New Roman"/>
               </w:rPr>
             </w:pPr>
+            <w:r>
+              <w:rPr>
+                <w:rFonts w:ascii="Times New Roman" w:hAnsi="Times New Roman" w:cs="Times New Roman"/>
+              </w:rPr>
+              <w:t>ROB-12866</w:t>
+            </w:r>
           </w:p>
         </w:tc>
         <w:tc>
@@ -1605,6 +1803,12 @@
                 <w:rFonts w:ascii="Times New Roman" w:hAnsi="Times New Roman" w:cs="Times New Roman"/>
               </w:rPr>
             </w:pPr>
+            <w:r>
+              <w:rPr>
+                <w:rFonts w:ascii="Times New Roman" w:hAnsi="Times New Roman" w:cs="Times New Roman"/>
+              </w:rPr>
+              <w:t>0.6</w:t>
+            </w:r>
           </w:p>
         </w:tc>
         <w:tc>
@@ -1617,18 +1821,12 @@
                 <w:rFonts w:ascii="Times New Roman" w:hAnsi="Times New Roman" w:cs="Times New Roman"/>
               </w:rPr>
             </w:pPr>
-          </w:p>
-        </w:tc>
-        <w:tc>
-          <w:tcPr>
-            <w:tcW w:w="1558" w:type="dxa"/>
-          </w:tcPr>
-          <w:p>
-            <w:pPr>
-              <w:rPr>
-                <w:rFonts w:ascii="Times New Roman" w:hAnsi="Times New Roman" w:cs="Times New Roman"/>
-              </w:rPr>
-            </w:pPr>
+            <w:r>
+              <w:rPr>
+                <w:rFonts w:ascii="Times New Roman" w:hAnsi="Times New Roman" w:cs="Times New Roman"/>
+              </w:rPr>
+              <w:t>0.4</w:t>
+            </w:r>
           </w:p>
         </w:tc>
         <w:tc>
@@ -1641,6 +1839,12 @@
                 <w:rFonts w:ascii="Times New Roman" w:hAnsi="Times New Roman" w:cs="Times New Roman"/>
               </w:rPr>
             </w:pPr>
+            <w:r>
+              <w:rPr>
+                <w:rFonts w:ascii="Times New Roman" w:hAnsi="Times New Roman" w:cs="Times New Roman"/>
+              </w:rPr>
+              <w:t>0.1</w:t>
+            </w:r>
           </w:p>
         </w:tc>
         <w:tc>
@@ -1653,10 +1857,19 @@
                 <w:rFonts w:ascii="Times New Roman" w:hAnsi="Times New Roman" w:cs="Times New Roman"/>
               </w:rPr>
             </w:pPr>
+            <w:r>
+              <w:rPr>
+                <w:rFonts w:ascii="Times New Roman" w:hAnsi="Times New Roman" w:cs="Times New Roman"/>
+              </w:rPr>
+              <w:t>1</w:t>
+            </w:r>
           </w:p>
         </w:tc>
       </w:tr>
       <w:tr>
+        <w:trPr>
+          <w:jc w:val="center"/>
+        </w:trPr>
         <w:tc>
           <w:tcPr>
             <w:tcW w:w="1558" w:type="dxa"/>
@@ -1667,6 +1880,12 @@
                 <w:rFonts w:ascii="Times New Roman" w:hAnsi="Times New Roman" w:cs="Times New Roman"/>
               </w:rPr>
             </w:pPr>
+            <w:r>
+              <w:rPr>
+                <w:rFonts w:ascii="Times New Roman" w:hAnsi="Times New Roman" w:cs="Times New Roman"/>
+              </w:rPr>
+              <w:t>KIT660</w:t>
+            </w:r>
           </w:p>
         </w:tc>
         <w:tc>
@@ -1679,6 +1898,12 @@
                 <w:rFonts w:ascii="Times New Roman" w:hAnsi="Times New Roman" w:cs="Times New Roman"/>
               </w:rPr>
             </w:pPr>
+            <w:r>
+              <w:rPr>
+                <w:rFonts w:ascii="Times New Roman" w:hAnsi="Times New Roman" w:cs="Times New Roman"/>
+              </w:rPr>
+              <w:t>1.5</w:t>
+            </w:r>
           </w:p>
         </w:tc>
         <w:tc>
@@ -1691,18 +1916,12 @@
                 <w:rFonts w:ascii="Times New Roman" w:hAnsi="Times New Roman" w:cs="Times New Roman"/>
               </w:rPr>
             </w:pPr>
-          </w:p>
-        </w:tc>
-        <w:tc>
-          <w:tcPr>
-            <w:tcW w:w="1558" w:type="dxa"/>
-          </w:tcPr>
-          <w:p>
-            <w:pPr>
-              <w:rPr>
-                <w:rFonts w:ascii="Times New Roman" w:hAnsi="Times New Roman" w:cs="Times New Roman"/>
-              </w:rPr>
-            </w:pPr>
+            <w:r>
+              <w:rPr>
+                <w:rFonts w:ascii="Times New Roman" w:hAnsi="Times New Roman" w:cs="Times New Roman"/>
+              </w:rPr>
+              <w:t>0.8</w:t>
+            </w:r>
           </w:p>
         </w:tc>
         <w:tc>
@@ -1715,6 +1934,12 @@
                 <w:rFonts w:ascii="Times New Roman" w:hAnsi="Times New Roman" w:cs="Times New Roman"/>
               </w:rPr>
             </w:pPr>
+            <w:r>
+              <w:rPr>
+                <w:rFonts w:ascii="Times New Roman" w:hAnsi="Times New Roman" w:cs="Times New Roman"/>
+              </w:rPr>
+              <w:t>0.1</w:t>
+            </w:r>
           </w:p>
         </w:tc>
         <w:tc>
@@ -1727,10 +1952,19 @@
                 <w:rFonts w:ascii="Times New Roman" w:hAnsi="Times New Roman" w:cs="Times New Roman"/>
               </w:rPr>
             </w:pPr>
+            <w:r>
+              <w:rPr>
+                <w:rFonts w:ascii="Times New Roman" w:hAnsi="Times New Roman" w:cs="Times New Roman"/>
+              </w:rPr>
+              <w:t>0.8</w:t>
+            </w:r>
           </w:p>
         </w:tc>
       </w:tr>
       <w:tr>
+        <w:trPr>
+          <w:jc w:val="center"/>
+        </w:trPr>
         <w:tc>
           <w:tcPr>
             <w:tcW w:w="1558" w:type="dxa"/>
@@ -1741,6 +1975,12 @@
                 <w:rFonts w:ascii="Times New Roman" w:hAnsi="Times New Roman" w:cs="Times New Roman"/>
               </w:rPr>
             </w:pPr>
+            <w:r>
+              <w:rPr>
+                <w:rFonts w:ascii="Times New Roman" w:hAnsi="Times New Roman" w:cs="Times New Roman"/>
+              </w:rPr>
+              <w:t>DG012</w:t>
+            </w:r>
           </w:p>
         </w:tc>
         <w:tc>
@@ -1753,6 +1993,12 @@
                 <w:rFonts w:ascii="Times New Roman" w:hAnsi="Times New Roman" w:cs="Times New Roman"/>
               </w:rPr>
             </w:pPr>
+            <w:r>
+              <w:rPr>
+                <w:rFonts w:ascii="Times New Roman" w:hAnsi="Times New Roman" w:cs="Times New Roman"/>
+              </w:rPr>
+              <w:t>0.9</w:t>
+            </w:r>
           </w:p>
         </w:tc>
         <w:tc>
@@ -1765,8 +2011,55 @@
                 <w:rFonts w:ascii="Times New Roman" w:hAnsi="Times New Roman" w:cs="Times New Roman"/>
               </w:rPr>
             </w:pPr>
-          </w:p>
-        </w:tc>
+            <w:r>
+              <w:rPr>
+                <w:rFonts w:ascii="Times New Roman" w:hAnsi="Times New Roman" w:cs="Times New Roman"/>
+              </w:rPr>
+              <w:t>0.4</w:t>
+            </w:r>
+          </w:p>
+        </w:tc>
+        <w:tc>
+          <w:tcPr>
+            <w:tcW w:w="1559" w:type="dxa"/>
+          </w:tcPr>
+          <w:p>
+            <w:pPr>
+              <w:rPr>
+                <w:rFonts w:ascii="Times New Roman" w:hAnsi="Times New Roman" w:cs="Times New Roman"/>
+              </w:rPr>
+            </w:pPr>
+            <w:r>
+              <w:rPr>
+                <w:rFonts w:ascii="Times New Roman" w:hAnsi="Times New Roman" w:cs="Times New Roman"/>
+              </w:rPr>
+              <w:t>0.1</w:t>
+            </w:r>
+          </w:p>
+        </w:tc>
+        <w:tc>
+          <w:tcPr>
+            <w:tcW w:w="1559" w:type="dxa"/>
+          </w:tcPr>
+          <w:p>
+            <w:pPr>
+              <w:rPr>
+                <w:rFonts w:ascii="Times New Roman" w:hAnsi="Times New Roman" w:cs="Times New Roman"/>
+              </w:rPr>
+            </w:pPr>
+            <w:r>
+              <w:rPr>
+                <w:rFonts w:ascii="Times New Roman" w:hAnsi="Times New Roman" w:cs="Times New Roman"/>
+              </w:rPr>
+              <w:t>0.2</w:t>
+            </w:r>
+          </w:p>
+        </w:tc>
+      </w:tr>
+      <w:tr>
+        <w:trPr>
+          <w:jc w:val="center"/>
+        </w:trPr>
         <w:tc>
           <w:tcPr>
             <w:tcW w:w="1558" w:type="dxa"/>
@@ -1777,6 +2070,48 @@
                 <w:rFonts w:ascii="Times New Roman" w:hAnsi="Times New Roman" w:cs="Times New Roman"/>
               </w:rPr>
             </w:pPr>
+            <w:r>
+              <w:rPr>
+                <w:rFonts w:ascii="Times New Roman" w:hAnsi="Times New Roman" w:cs="Times New Roman"/>
+              </w:rPr>
+              <w:t>Custom</w:t>
+            </w:r>
+          </w:p>
+        </w:tc>
+        <w:tc>
+          <w:tcPr>
+            <w:tcW w:w="1558" w:type="dxa"/>
+          </w:tcPr>
+          <w:p>
+            <w:pPr>
+              <w:rPr>
+                <w:rFonts w:ascii="Times New Roman" w:hAnsi="Times New Roman" w:cs="Times New Roman"/>
+              </w:rPr>
+            </w:pPr>
+            <w:r>
+              <w:rPr>
+                <w:rFonts w:ascii="Times New Roman" w:hAnsi="Times New Roman" w:cs="Times New Roman"/>
+              </w:rPr>
+              <w:t>1.5</w:t>
+            </w:r>
+          </w:p>
+        </w:tc>
+        <w:tc>
+          <w:tcPr>
+            <w:tcW w:w="1558" w:type="dxa"/>
+          </w:tcPr>
+          <w:p>
+            <w:pPr>
+              <w:rPr>
+                <w:rFonts w:ascii="Times New Roman" w:hAnsi="Times New Roman" w:cs="Times New Roman"/>
+              </w:rPr>
+            </w:pPr>
+            <w:r>
+              <w:rPr>
+                <w:rFonts w:ascii="Times New Roman" w:hAnsi="Times New Roman" w:cs="Times New Roman"/>
+              </w:rPr>
+              <w:t>2</w:t>
+            </w:r>
           </w:p>
         </w:tc>
         <w:tc>
@@ -1789,6 +2124,12 @@
                 <w:rFonts w:ascii="Times New Roman" w:hAnsi="Times New Roman" w:cs="Times New Roman"/>
               </w:rPr>
             </w:pPr>
+            <w:r>
+              <w:rPr>
+                <w:rFonts w:ascii="Times New Roman" w:hAnsi="Times New Roman" w:cs="Times New Roman"/>
+              </w:rPr>
+              <w:t>0.5</w:t>
+            </w:r>
           </w:p>
         </w:tc>
         <w:tc>
@@ -1801,6 +2142,12 @@
                 <w:rFonts w:ascii="Times New Roman" w:hAnsi="Times New Roman" w:cs="Times New Roman"/>
               </w:rPr>
             </w:pPr>
+            <w:r>
+              <w:rPr>
+                <w:rFonts w:ascii="Times New Roman" w:hAnsi="Times New Roman" w:cs="Times New Roman"/>
+              </w:rPr>
+              <w:t>0.4</w:t>
+            </w:r>
           </w:p>
         </w:tc>
       </w:tr>
@@ -1903,12 +2250,12 @@
         <w:rPr>
           <w:rFonts w:ascii="Times New Roman" w:hAnsi="Times New Roman" w:cs="Times New Roman"/>
         </w:rPr>
-      </w:r>
-      <w:r>
-        <w:rPr>
-          <w:rFonts w:ascii="Times New Roman" w:hAnsi="Times New Roman" w:cs="Times New Roman"/>
-        </w:rPr>
         <w:instrText xml:space="preserve"> \* MERGEFORMAT </w:instrText>
+      </w:r>
+      <w:r>
+        <w:rPr>
+          <w:rFonts w:ascii="Times New Roman" w:hAnsi="Times New Roman" w:cs="Times New Roman"/>
+        </w:rPr>
       </w:r>
       <w:r>
         <w:rPr>
@@ -1947,10 +2294,10 @@
       <w:tblPr>
         <w:tblStyle w:val="TableGrid"/>
         <w:tblW w:w="0" w:type="auto"/>
+        <w:jc w:val="center"/>
         <w:tblLook w:val="04A0" w:firstRow="1" w:lastRow="0" w:firstColumn="1" w:lastColumn="0" w:noHBand="0" w:noVBand="1"/>
       </w:tblPr>
       <w:tblGrid>
-        <w:gridCol w:w="1558"/>
         <w:gridCol w:w="1558"/>
         <w:gridCol w:w="1558"/>
         <w:gridCol w:w="1558"/>
@@ -1958,6 +2305,9 @@
         <w:gridCol w:w="1559"/>
       </w:tblGrid>
       <w:tr>
+        <w:trPr>
+          <w:jc w:val="center"/>
+        </w:trPr>
         <w:tc>
           <w:tcPr>
             <w:tcW w:w="1558" w:type="dxa"/>
@@ -2010,18 +2360,6 @@
               </w:rPr>
               <w:t>Adaptability</w:t>
             </w:r>
-          </w:p>
-        </w:tc>
-        <w:tc>
-          <w:tcPr>
-            <w:tcW w:w="1558" w:type="dxa"/>
-          </w:tcPr>
-          <w:p>
-            <w:pPr>
-              <w:rPr>
-                <w:rFonts w:ascii="Times New Roman" w:hAnsi="Times New Roman" w:cs="Times New Roman"/>
-              </w:rPr>
-            </w:pPr>
           </w:p>
         </w:tc>
         <w:tc>
@@ -2062,6 +2400,9 @@
         </w:tc>
       </w:tr>
       <w:tr>
+        <w:trPr>
+          <w:jc w:val="center"/>
+        </w:trPr>
         <w:tc>
           <w:tcPr>
             <w:tcW w:w="1558" w:type="dxa"/>
@@ -2072,6 +2413,12 @@
                 <w:rFonts w:ascii="Times New Roman" w:hAnsi="Times New Roman" w:cs="Times New Roman"/>
               </w:rPr>
             </w:pPr>
+            <w:r>
+              <w:rPr>
+                <w:rFonts w:ascii="Times New Roman" w:hAnsi="Times New Roman" w:cs="Times New Roman"/>
+              </w:rPr>
+              <w:t>ROB-12866</w:t>
+            </w:r>
           </w:p>
         </w:tc>
         <w:tc>
@@ -2084,6 +2431,12 @@
                 <w:rFonts w:ascii="Times New Roman" w:hAnsi="Times New Roman" w:cs="Times New Roman"/>
               </w:rPr>
             </w:pPr>
+            <w:r>
+              <w:rPr>
+                <w:rFonts w:ascii="Times New Roman" w:hAnsi="Times New Roman" w:cs="Times New Roman"/>
+              </w:rPr>
+              <w:t xml:space="preserve">110 x 174 mm </w:t>
+            </w:r>
           </w:p>
         </w:tc>
         <w:tc>
@@ -2096,18 +2449,12 @@
                 <w:rFonts w:ascii="Times New Roman" w:hAnsi="Times New Roman" w:cs="Times New Roman"/>
               </w:rPr>
             </w:pPr>
-          </w:p>
-        </w:tc>
-        <w:tc>
-          <w:tcPr>
-            <w:tcW w:w="1558" w:type="dxa"/>
-          </w:tcPr>
-          <w:p>
-            <w:pPr>
-              <w:rPr>
-                <w:rFonts w:ascii="Times New Roman" w:hAnsi="Times New Roman" w:cs="Times New Roman"/>
-              </w:rPr>
-            </w:pPr>
+            <w:r>
+              <w:rPr>
+                <w:rFonts w:ascii="Times New Roman" w:hAnsi="Times New Roman" w:cs="Times New Roman"/>
+              </w:rPr>
+              <w:t>Not very</w:t>
+            </w:r>
           </w:p>
         </w:tc>
         <w:tc>
@@ -2120,6 +2467,12 @@
                 <w:rFonts w:ascii="Times New Roman" w:hAnsi="Times New Roman" w:cs="Times New Roman"/>
               </w:rPr>
             </w:pPr>
+            <w:r>
+              <w:rPr>
+                <w:rFonts w:ascii="Times New Roman" w:hAnsi="Times New Roman" w:cs="Times New Roman"/>
+              </w:rPr>
+              <w:t>In stock</w:t>
+            </w:r>
           </w:p>
         </w:tc>
         <w:tc>
@@ -2132,10 +2485,19 @@
                 <w:rFonts w:ascii="Times New Roman" w:hAnsi="Times New Roman" w:cs="Times New Roman"/>
               </w:rPr>
             </w:pPr>
+            <w:r>
+              <w:rPr>
+                <w:rFonts w:ascii="Times New Roman" w:hAnsi="Times New Roman" w:cs="Times New Roman"/>
+              </w:rPr>
+              <w:t>$14.95</w:t>
+            </w:r>
           </w:p>
         </w:tc>
       </w:tr>
       <w:tr>
+        <w:trPr>
+          <w:jc w:val="center"/>
+        </w:trPr>
         <w:tc>
           <w:tcPr>
             <w:tcW w:w="1558" w:type="dxa"/>
@@ -2146,6 +2508,12 @@
                 <w:rFonts w:ascii="Times New Roman" w:hAnsi="Times New Roman" w:cs="Times New Roman"/>
               </w:rPr>
             </w:pPr>
+            <w:r>
+              <w:rPr>
+                <w:rFonts w:ascii="Times New Roman" w:hAnsi="Times New Roman" w:cs="Times New Roman"/>
+              </w:rPr>
+              <w:t>KIT660</w:t>
+            </w:r>
           </w:p>
         </w:tc>
         <w:tc>
@@ -2158,6 +2526,12 @@
                 <w:rFonts w:ascii="Times New Roman" w:hAnsi="Times New Roman" w:cs="Times New Roman"/>
               </w:rPr>
             </w:pPr>
+            <w:r>
+              <w:rPr>
+                <w:rFonts w:ascii="Times New Roman" w:hAnsi="Times New Roman" w:cs="Times New Roman"/>
+              </w:rPr>
+              <w:t>177.8 x 127 mm per deck (2 decks)</w:t>
+            </w:r>
           </w:p>
         </w:tc>
         <w:tc>
@@ -2170,18 +2544,12 @@
                 <w:rFonts w:ascii="Times New Roman" w:hAnsi="Times New Roman" w:cs="Times New Roman"/>
               </w:rPr>
             </w:pPr>
-          </w:p>
-        </w:tc>
-        <w:tc>
-          <w:tcPr>
-            <w:tcW w:w="1558" w:type="dxa"/>
-          </w:tcPr>
-          <w:p>
-            <w:pPr>
-              <w:rPr>
-                <w:rFonts w:ascii="Times New Roman" w:hAnsi="Times New Roman" w:cs="Times New Roman"/>
-              </w:rPr>
-            </w:pPr>
+            <w:r>
+              <w:rPr>
+                <w:rFonts w:ascii="Times New Roman" w:hAnsi="Times New Roman" w:cs="Times New Roman"/>
+              </w:rPr>
+              <w:t>Moderately</w:t>
+            </w:r>
           </w:p>
         </w:tc>
         <w:tc>
@@ -2194,6 +2562,12 @@
                 <w:rFonts w:ascii="Times New Roman" w:hAnsi="Times New Roman" w:cs="Times New Roman"/>
               </w:rPr>
             </w:pPr>
+            <w:r>
+              <w:rPr>
+                <w:rFonts w:ascii="Times New Roman" w:hAnsi="Times New Roman" w:cs="Times New Roman"/>
+              </w:rPr>
+              <w:t>In stock</w:t>
+            </w:r>
           </w:p>
         </w:tc>
         <w:tc>
@@ -2206,10 +2580,19 @@
                 <w:rFonts w:ascii="Times New Roman" w:hAnsi="Times New Roman" w:cs="Times New Roman"/>
               </w:rPr>
             </w:pPr>
+            <w:r>
+              <w:rPr>
+                <w:rFonts w:ascii="Times New Roman" w:hAnsi="Times New Roman" w:cs="Times New Roman"/>
+              </w:rPr>
+              <w:t>$16.95</w:t>
+            </w:r>
           </w:p>
         </w:tc>
       </w:tr>
       <w:tr>
+        <w:trPr>
+          <w:jc w:val="center"/>
+        </w:trPr>
         <w:tc>
           <w:tcPr>
             <w:tcW w:w="1558" w:type="dxa"/>
@@ -2220,6 +2603,12 @@
                 <w:rFonts w:ascii="Times New Roman" w:hAnsi="Times New Roman" w:cs="Times New Roman"/>
               </w:rPr>
             </w:pPr>
+            <w:r>
+              <w:rPr>
+                <w:rFonts w:ascii="Times New Roman" w:hAnsi="Times New Roman" w:cs="Times New Roman"/>
+              </w:rPr>
+              <w:t>DG012</w:t>
+            </w:r>
           </w:p>
         </w:tc>
         <w:tc>
@@ -2232,6 +2621,12 @@
                 <w:rFonts w:ascii="Times New Roman" w:hAnsi="Times New Roman" w:cs="Times New Roman"/>
               </w:rPr>
             </w:pPr>
+            <w:r>
+              <w:rPr>
+                <w:rFonts w:ascii="Times New Roman" w:hAnsi="Times New Roman" w:cs="Times New Roman"/>
+              </w:rPr>
+              <w:t>157 x 149mm</w:t>
+            </w:r>
           </w:p>
         </w:tc>
         <w:tc>
@@ -2244,8 +2639,55 @@
                 <w:rFonts w:ascii="Times New Roman" w:hAnsi="Times New Roman" w:cs="Times New Roman"/>
               </w:rPr>
             </w:pPr>
-          </w:p>
-        </w:tc>
+            <w:r>
+              <w:rPr>
+                <w:rFonts w:ascii="Times New Roman" w:hAnsi="Times New Roman" w:cs="Times New Roman"/>
+              </w:rPr>
+              <w:t>Not very</w:t>
+            </w:r>
+          </w:p>
+        </w:tc>
+        <w:tc>
+          <w:tcPr>
+            <w:tcW w:w="1559" w:type="dxa"/>
+          </w:tcPr>
+          <w:p>
+            <w:pPr>
+              <w:rPr>
+                <w:rFonts w:ascii="Times New Roman" w:hAnsi="Times New Roman" w:cs="Times New Roman"/>
+              </w:rPr>
+            </w:pPr>
+            <w:r>
+              <w:rPr>
+                <w:rFonts w:ascii="Times New Roman" w:hAnsi="Times New Roman" w:cs="Times New Roman"/>
+              </w:rPr>
+              <w:t>In stock</w:t>
+            </w:r>
+          </w:p>
+        </w:tc>
+        <w:tc>
+          <w:tcPr>
+            <w:tcW w:w="1559" w:type="dxa"/>
+          </w:tcPr>
+          <w:p>
+            <w:pPr>
+              <w:rPr>
+                <w:rFonts w:ascii="Times New Roman" w:hAnsi="Times New Roman" w:cs="Times New Roman"/>
+              </w:rPr>
+            </w:pPr>
+            <w:r>
+              <w:rPr>
+                <w:rFonts w:ascii="Times New Roman" w:hAnsi="Times New Roman" w:cs="Times New Roman"/>
+              </w:rPr>
+              <w:t>$44.96</w:t>
+            </w:r>
+          </w:p>
+        </w:tc>
+      </w:tr>
+      <w:tr>
+        <w:trPr>
+          <w:jc w:val="center"/>
+        </w:trPr>
         <w:tc>
           <w:tcPr>
             <w:tcW w:w="1558" w:type="dxa"/>
@@ -2256,6 +2698,48 @@
                 <w:rFonts w:ascii="Times New Roman" w:hAnsi="Times New Roman" w:cs="Times New Roman"/>
               </w:rPr>
             </w:pPr>
+            <w:r>
+              <w:rPr>
+                <w:rFonts w:ascii="Times New Roman" w:hAnsi="Times New Roman" w:cs="Times New Roman"/>
+              </w:rPr>
+              <w:t>Custom</w:t>
+            </w:r>
+          </w:p>
+        </w:tc>
+        <w:tc>
+          <w:tcPr>
+            <w:tcW w:w="1558" w:type="dxa"/>
+          </w:tcPr>
+          <w:p>
+            <w:pPr>
+              <w:rPr>
+                <w:rFonts w:ascii="Times New Roman" w:hAnsi="Times New Roman" w:cs="Times New Roman"/>
+              </w:rPr>
+            </w:pPr>
+            <w:r>
+              <w:rPr>
+                <w:rFonts w:ascii="Times New Roman" w:hAnsi="Times New Roman" w:cs="Times New Roman"/>
+              </w:rPr>
+              <w:t>Variable</w:t>
+            </w:r>
+          </w:p>
+        </w:tc>
+        <w:tc>
+          <w:tcPr>
+            <w:tcW w:w="1558" w:type="dxa"/>
+          </w:tcPr>
+          <w:p>
+            <w:pPr>
+              <w:rPr>
+                <w:rFonts w:ascii="Times New Roman" w:hAnsi="Times New Roman" w:cs="Times New Roman"/>
+              </w:rPr>
+            </w:pPr>
+            <w:r>
+              <w:rPr>
+                <w:rFonts w:ascii="Times New Roman" w:hAnsi="Times New Roman" w:cs="Times New Roman"/>
+              </w:rPr>
+              <w:t>Very</w:t>
+            </w:r>
           </w:p>
         </w:tc>
         <w:tc>
@@ -2268,6 +2752,12 @@
                 <w:rFonts w:ascii="Times New Roman" w:hAnsi="Times New Roman" w:cs="Times New Roman"/>
               </w:rPr>
             </w:pPr>
+            <w:r>
+              <w:rPr>
+                <w:rFonts w:ascii="Times New Roman" w:hAnsi="Times New Roman" w:cs="Times New Roman"/>
+              </w:rPr>
+              <w:t>Available</w:t>
+            </w:r>
           </w:p>
         </w:tc>
         <w:tc>
@@ -2345,7 +2835,6 @@
         </w:rPr>
         <w:t xml:space="preserve"> Quantitative and qualitative values of the </w:t>
       </w:r>
-      <w:proofErr w:type="spellStart"/>
       <w:r>
         <w:rPr>
           <w:rFonts w:ascii="Times New Roman" w:hAnsi="Times New Roman" w:cs="Times New Roman"/>
@@ -2353,14 +2842,6 @@
         </w:rPr>
         <w:t>chassis</w:t>
       </w:r>
-      <w:r>
-        <w:rPr>
-          <w:rFonts w:ascii="Times New Roman" w:hAnsi="Times New Roman" w:cs="Times New Roman"/>
-          <w:color w:val="auto"/>
-        </w:rPr>
-        <w:t>s</w:t>
-      </w:r>
-      <w:proofErr w:type="spellEnd"/>
       <w:r>
         <w:rPr>
           <w:rFonts w:ascii="Times New Roman" w:hAnsi="Times New Roman" w:cs="Times New Roman"/>
@@ -2431,7 +2912,6 @@
           <w:i w:val="0"/>
           <w:color w:val="auto"/>
         </w:rPr>
-        <w:lastRenderedPageBreak/>
         <w:t>Surface Area</w:t>
       </w:r>
     </w:p>
@@ -2458,40 +2938,57 @@
         <w:rPr>
           <w:rFonts w:ascii="Times New Roman" w:hAnsi="Times New Roman" w:cs="Times New Roman"/>
         </w:rPr>
-        <w:t>surface area of the chassis is how much surface we will have to mount components to Roadie. Since there will be many circuit boards, wires, and other sorts of devices, having an abundance of surface area will be to our advantage. Chassis with a surface area of (</w:t>
-      </w:r>
-      <w:r>
-        <w:rPr>
-          <w:rFonts w:ascii="Times New Roman" w:hAnsi="Times New Roman" w:cs="Times New Roman"/>
-          <w:b/>
-        </w:rPr>
-        <w:t>X)</w:t>
-      </w:r>
-      <w:r>
-        <w:rPr>
-          <w:rFonts w:ascii="Times New Roman" w:hAnsi="Times New Roman" w:cs="Times New Roman"/>
-        </w:rPr>
-        <w:t xml:space="preserve"> are ranked….</w:t>
-      </w:r>
-    </w:p>
-    <w:p>
-      <w:pPr>
-        <w:rPr>
-          <w:rFonts w:ascii="Times New Roman" w:hAnsi="Times New Roman" w:cs="Times New Roman"/>
-        </w:rPr>
-      </w:pPr>
-    </w:p>
-    <w:p>
-      <w:pPr>
-        <w:rPr>
-          <w:rFonts w:ascii="Times New Roman" w:hAnsi="Times New Roman" w:cs="Times New Roman"/>
-        </w:rPr>
-      </w:pPr>
-      <w:r>
-        <w:rPr>
-          <w:rFonts w:ascii="Times New Roman" w:hAnsi="Times New Roman" w:cs="Times New Roman"/>
-        </w:rPr>
-        <w:t>Surface area was given a weight of…</w:t>
+        <w:t xml:space="preserve">surface area of the chassis is how much surface </w:t>
+      </w:r>
+      <w:r>
+        <w:rPr>
+          <w:rFonts w:ascii="Times New Roman" w:hAnsi="Times New Roman" w:cs="Times New Roman"/>
+        </w:rPr>
+        <w:t>will be available</w:t>
+      </w:r>
+      <w:r>
+        <w:rPr>
+          <w:rFonts w:ascii="Times New Roman" w:hAnsi="Times New Roman" w:cs="Times New Roman"/>
+        </w:rPr>
+        <w:t xml:space="preserve"> to mount components to Roadie. Since there will be many circuit boards, wires, and other sorts of devices, having an abundance of surface area will be to our advantage. Chassis with </w:t>
+      </w:r>
+      <w:r>
+        <w:rPr>
+          <w:rFonts w:ascii="Times New Roman" w:hAnsi="Times New Roman" w:cs="Times New Roman"/>
+        </w:rPr>
+        <w:t>the highest surface area</w:t>
+      </w:r>
+      <w:r>
+        <w:rPr>
+          <w:rFonts w:ascii="Times New Roman" w:hAnsi="Times New Roman" w:cs="Times New Roman"/>
+        </w:rPr>
+        <w:t>, KIT660, received a score of five. The custom chassis received a score of five because its surface area will be greater than or equal to that of KIT660. DG012 had a surface area approximately half of KIT660, therefore its score is half of KIT600’s score rounded up. ROB-12866’s surface area was close to that of DG012, earning it a two, one less point than DG012.</w:t>
+      </w:r>
+    </w:p>
+    <w:p>
+      <w:pPr>
+        <w:rPr>
+          <w:rFonts w:ascii="Times New Roman" w:hAnsi="Times New Roman" w:cs="Times New Roman"/>
+        </w:rPr>
+      </w:pPr>
+    </w:p>
+    <w:p>
+      <w:pPr>
+        <w:rPr>
+          <w:rFonts w:ascii="Times New Roman" w:hAnsi="Times New Roman" w:cs="Times New Roman"/>
+        </w:rPr>
+      </w:pPr>
+      <w:r>
+        <w:rPr>
+          <w:rFonts w:ascii="Times New Roman" w:hAnsi="Times New Roman" w:cs="Times New Roman"/>
+        </w:rPr>
+        <w:t>Sur</w:t>
+      </w:r>
+      <w:r>
+        <w:rPr>
+          <w:rFonts w:ascii="Times New Roman" w:hAnsi="Times New Roman" w:cs="Times New Roman"/>
+        </w:rPr>
+        <w:t xml:space="preserve">face area was given a weight of 30% because the more surface area Roadie has, the more space will be available for mounting of critical systems. Mounting systems to a chassis with little surface area will prove difficult as space would become a premium with larger items. </w:t>
       </w:r>
     </w:p>
     <w:p>
@@ -2540,25 +3037,38 @@
         </w:rPr>
         <w:t>Adaptability of the chassis pertains to how well the chassis will be able to cope with our design changes. Currently, Roadie is still in the prototyping process. As such, we are not sure how well our system design will function. This means that the chassis of Roadie will need to be able to easily change as our design changes. Chassis that provide the ability to move components around without major modifications received a score of five and a chassis that would essentially require the building or purchase of another received a score of one.</w:t>
       </w:r>
-    </w:p>
-    <w:p>
-      <w:pPr>
-        <w:rPr>
-          <w:rFonts w:ascii="Times New Roman" w:hAnsi="Times New Roman" w:cs="Times New Roman"/>
-        </w:rPr>
-      </w:pPr>
-    </w:p>
-    <w:p>
-      <w:pPr>
-        <w:rPr>
-          <w:rFonts w:ascii="Times New Roman" w:hAnsi="Times New Roman" w:cs="Times New Roman"/>
-        </w:rPr>
-      </w:pPr>
-      <w:r>
-        <w:rPr>
-          <w:rFonts w:ascii="Times New Roman" w:hAnsi="Times New Roman" w:cs="Times New Roman"/>
-        </w:rPr>
-        <w:t>Adaptability was given a weight of…</w:t>
+      <w:r>
+        <w:rPr>
+          <w:rFonts w:ascii="Times New Roman" w:hAnsi="Times New Roman" w:cs="Times New Roman"/>
+        </w:rPr>
+        <w:t xml:space="preserve"> Both the ROB-12866 and the DG012 scored ones because they are designed to work with certain motors and wheels. Therefore, these chassis are not very adaptable. The KIT660 scored a two because while it does not come with any servos or motors, the wheel well cutouts limit the wheels that can be used. The custom chassis is very adaptable since it can be easily modified as the system design changes.</w:t>
+      </w:r>
+    </w:p>
+    <w:p>
+      <w:pPr>
+        <w:rPr>
+          <w:rFonts w:ascii="Times New Roman" w:hAnsi="Times New Roman" w:cs="Times New Roman"/>
+        </w:rPr>
+      </w:pPr>
+    </w:p>
+    <w:p>
+      <w:pPr>
+        <w:rPr>
+          <w:rFonts w:ascii="Times New Roman" w:hAnsi="Times New Roman" w:cs="Times New Roman"/>
+        </w:rPr>
+      </w:pPr>
+      <w:r>
+        <w:rPr>
+          <w:rFonts w:ascii="Times New Roman" w:hAnsi="Times New Roman" w:cs="Times New Roman"/>
+        </w:rPr>
+        <w:lastRenderedPageBreak/>
+        <w:t>Adaptability was given a weight of</w:t>
+      </w:r>
+      <w:r>
+        <w:rPr>
+          <w:rFonts w:ascii="Times New Roman" w:hAnsi="Times New Roman" w:cs="Times New Roman"/>
+        </w:rPr>
+        <w:t xml:space="preserve"> 40% since the adaptability of the chassis directly correlates to the ability to rapid prototype. A chassis that is designed with particular wheels and motors in mind is not as adaptable to change as a chassis that is built independent of wheels and motors.</w:t>
       </w:r>
     </w:p>
     <w:p>
@@ -2571,29 +3081,13 @@
     <w:p>
       <w:pPr>
         <w:pStyle w:val="Heading4"/>
-        <w:rPr>
-          <w:rFonts w:ascii="Times New Roman" w:hAnsi="Times New Roman" w:cs="Times New Roman"/>
-          <w:i w:val="0"/>
-          <w:color w:val="auto"/>
-        </w:rPr>
-      </w:pPr>
-      <w:r>
         <w:rPr>
           <w:rFonts w:ascii="Times New Roman" w:hAnsi="Times New Roman" w:cs="Times New Roman"/>
           <w:b/>
           <w:i w:val="0"/>
           <w:color w:val="auto"/>
         </w:rPr>
-        <w:t>Ease</w:t>
-      </w:r>
-      <w:r>
-        <w:rPr>
-          <w:rFonts w:ascii="Times New Roman" w:hAnsi="Times New Roman" w:cs="Times New Roman"/>
-          <w:i w:val="0"/>
-          <w:color w:val="auto"/>
-        </w:rPr>
-        <w:t xml:space="preserve"> </w:t>
-      </w:r>
+      </w:pPr>
       <w:r>
         <w:rPr>
           <w:rFonts w:ascii="Times New Roman" w:hAnsi="Times New Roman" w:cs="Times New Roman"/>
@@ -2601,187 +3095,85 @@
           <w:i w:val="0"/>
           <w:color w:val="auto"/>
         </w:rPr>
-        <w:t>of</w:t>
-      </w:r>
-      <w:r>
-        <w:rPr>
-          <w:rFonts w:ascii="Times New Roman" w:hAnsi="Times New Roman" w:cs="Times New Roman"/>
-          <w:i w:val="0"/>
-          <w:color w:val="auto"/>
-        </w:rPr>
-        <w:t xml:space="preserve"> </w:t>
-      </w:r>
-      <w:r>
+        <w:t>Availability</w:t>
+      </w:r>
+    </w:p>
+    <w:p>
+      <w:pPr>
+        <w:rPr>
+          <w:rFonts w:ascii="Times New Roman" w:hAnsi="Times New Roman" w:cs="Times New Roman"/>
+        </w:rPr>
+      </w:pPr>
+      <w:r>
+        <w:rPr>
+          <w:rFonts w:ascii="Times New Roman" w:hAnsi="Times New Roman" w:cs="Times New Roman"/>
+        </w:rPr>
+        <w:t xml:space="preserve">The availability score for each item was obtained by scoring items on hand as a five, and items that need to be purchased as a one. </w:t>
+      </w:r>
+    </w:p>
+    <w:p>
+      <w:pPr>
+        <w:rPr>
+          <w:rFonts w:ascii="Times New Roman" w:hAnsi="Times New Roman" w:cs="Times New Roman"/>
+        </w:rPr>
+      </w:pPr>
+    </w:p>
+    <w:p>
+      <w:pPr>
+        <w:rPr>
+          <w:rFonts w:ascii="Times New Roman" w:hAnsi="Times New Roman" w:cs="Times New Roman"/>
+        </w:rPr>
+      </w:pPr>
+      <w:r>
+        <w:rPr>
+          <w:rFonts w:ascii="Times New Roman" w:hAnsi="Times New Roman" w:cs="Times New Roman"/>
+        </w:rPr>
+        <w:t>Availability was given a weight of 10% as it directly relates to the ability to prototype Roadie.</w:t>
+      </w:r>
+    </w:p>
+    <w:p>
+      <w:pPr>
+        <w:rPr>
+          <w:rFonts w:ascii="Times New Roman" w:hAnsi="Times New Roman" w:cs="Times New Roman"/>
+        </w:rPr>
+      </w:pPr>
+    </w:p>
+    <w:p>
+      <w:pPr>
+        <w:pStyle w:val="Heading4"/>
         <w:rPr>
           <w:rFonts w:ascii="Times New Roman" w:hAnsi="Times New Roman" w:cs="Times New Roman"/>
           <w:b/>
           <w:i w:val="0"/>
           <w:color w:val="auto"/>
         </w:rPr>
-        <w:t>Use</w:t>
-      </w:r>
-    </w:p>
-    <w:p>
-      <w:pPr>
-        <w:rPr>
-          <w:rFonts w:ascii="Times New Roman" w:hAnsi="Times New Roman" w:cs="Times New Roman"/>
-        </w:rPr>
-      </w:pPr>
+      </w:pPr>
+      <w:r>
+        <w:rPr>
+          <w:rFonts w:ascii="Times New Roman" w:hAnsi="Times New Roman" w:cs="Times New Roman"/>
+          <w:b/>
+          <w:i w:val="0"/>
+          <w:color w:val="auto"/>
+        </w:rPr>
+        <w:t>Cost</w:t>
+      </w:r>
+    </w:p>
+    <w:p>
+      <w:pPr>
+        <w:rPr>
+          <w:rFonts w:ascii="Times New Roman" w:hAnsi="Times New Roman" w:cs="Times New Roman"/>
+          <w:b/>
+        </w:rPr>
+      </w:pPr>
+      <w:r>
+        <w:rPr>
+          <w:rFonts w:ascii="Times New Roman" w:hAnsi="Times New Roman" w:cs="Times New Roman"/>
+          <w:b/>
+        </w:rPr>
+        <w:t>COSSTTTTTT</w:t>
+      </w:r>
       <w:bookmarkStart w:id="4" w:name="_GoBack"/>
       <w:bookmarkEnd w:id="4"/>
-    </w:p>
-    <w:p>
-      <w:pPr>
-        <w:pStyle w:val="Heading4"/>
-        <w:rPr>
-          <w:rFonts w:ascii="Times New Roman" w:hAnsi="Times New Roman" w:cs="Times New Roman"/>
-          <w:b/>
-          <w:i w:val="0"/>
-          <w:color w:val="auto"/>
-        </w:rPr>
-      </w:pPr>
-      <w:r>
-        <w:rPr>
-          <w:rFonts w:ascii="Times New Roman" w:hAnsi="Times New Roman" w:cs="Times New Roman"/>
-          <w:b/>
-          <w:i w:val="0"/>
-          <w:color w:val="auto"/>
-        </w:rPr>
-        <w:t>Availability</w:t>
-      </w:r>
-    </w:p>
-    <w:p>
-      <w:pPr>
-        <w:rPr>
-          <w:rFonts w:ascii="Times New Roman" w:hAnsi="Times New Roman" w:cs="Times New Roman"/>
-        </w:rPr>
-      </w:pPr>
-      <w:r>
-        <w:rPr>
-          <w:rFonts w:ascii="Times New Roman" w:hAnsi="Times New Roman" w:cs="Times New Roman"/>
-        </w:rPr>
-        <w:t xml:space="preserve">The availability score for each item was obtained by scoring items on hand as a five, and items that need to be purchased as a one. </w:t>
-      </w:r>
-    </w:p>
-    <w:p>
-      <w:pPr>
-        <w:rPr>
-          <w:rFonts w:ascii="Times New Roman" w:hAnsi="Times New Roman" w:cs="Times New Roman"/>
-        </w:rPr>
-      </w:pPr>
-    </w:p>
-    <w:p>
-      <w:pPr>
-        <w:rPr>
-          <w:rFonts w:ascii="Times New Roman" w:hAnsi="Times New Roman" w:cs="Times New Roman"/>
-        </w:rPr>
-      </w:pPr>
-      <w:r>
-        <w:rPr>
-          <w:rFonts w:ascii="Times New Roman" w:hAnsi="Times New Roman" w:cs="Times New Roman"/>
-        </w:rPr>
-        <w:t>Availability was given a weight of 10% as it directly relates to the ability to prototype Roadie.</w:t>
-      </w:r>
-    </w:p>
-    <w:p>
-      <w:pPr>
-        <w:rPr>
-          <w:rFonts w:ascii="Times New Roman" w:hAnsi="Times New Roman" w:cs="Times New Roman"/>
-        </w:rPr>
-      </w:pPr>
-    </w:p>
-    <w:p>
-      <w:pPr>
-        <w:pStyle w:val="Heading4"/>
-        <w:rPr>
-          <w:rFonts w:ascii="Times New Roman" w:hAnsi="Times New Roman" w:cs="Times New Roman"/>
-          <w:b/>
-          <w:i w:val="0"/>
-          <w:color w:val="auto"/>
-        </w:rPr>
-      </w:pPr>
-      <w:r>
-        <w:rPr>
-          <w:rFonts w:ascii="Times New Roman" w:hAnsi="Times New Roman" w:cs="Times New Roman"/>
-          <w:b/>
-          <w:i w:val="0"/>
-          <w:color w:val="auto"/>
-        </w:rPr>
-        <w:t>Cost</w:t>
-      </w:r>
-    </w:p>
-    <w:p>
-      <w:pPr>
-        <w:rPr>
-          <w:rFonts w:ascii="Times New Roman" w:hAnsi="Times New Roman" w:cs="Times New Roman"/>
-        </w:rPr>
-      </w:pPr>
-      <w:r>
-        <w:rPr>
-          <w:rFonts w:ascii="Times New Roman" w:hAnsi="Times New Roman" w:cs="Times New Roman"/>
-        </w:rPr>
-        <w:t xml:space="preserve">The values for cost for the </w:t>
-      </w:r>
-      <w:r>
-        <w:rPr>
-          <w:rFonts w:ascii="Times New Roman" w:hAnsi="Times New Roman" w:cs="Times New Roman"/>
-        </w:rPr>
-        <w:t>chassis</w:t>
-      </w:r>
-      <w:r>
-        <w:rPr>
-          <w:rFonts w:ascii="Times New Roman" w:hAnsi="Times New Roman" w:cs="Times New Roman"/>
-        </w:rPr>
-        <w:t xml:space="preserve"> were obtained by giving the most expensive </w:t>
-      </w:r>
-      <w:r>
-        <w:rPr>
-          <w:rFonts w:ascii="Times New Roman" w:hAnsi="Times New Roman" w:cs="Times New Roman"/>
-        </w:rPr>
-        <w:t>chassis</w:t>
-      </w:r>
-      <w:r>
-        <w:rPr>
-          <w:rFonts w:ascii="Times New Roman" w:hAnsi="Times New Roman" w:cs="Times New Roman"/>
-        </w:rPr>
-        <w:t xml:space="preserve"> a score of one, and the least expensive </w:t>
-      </w:r>
-      <w:r>
-        <w:rPr>
-          <w:rFonts w:ascii="Times New Roman" w:hAnsi="Times New Roman" w:cs="Times New Roman"/>
-        </w:rPr>
-        <w:t>chassis</w:t>
-      </w:r>
-      <w:r>
-        <w:rPr>
-          <w:rFonts w:ascii="Times New Roman" w:hAnsi="Times New Roman" w:cs="Times New Roman"/>
-        </w:rPr>
-        <w:t xml:space="preserve"> a score of five. As there was only one other </w:t>
-      </w:r>
-      <w:r>
-        <w:rPr>
-          <w:rFonts w:ascii="Times New Roman" w:hAnsi="Times New Roman" w:cs="Times New Roman"/>
-        </w:rPr>
-        <w:t>chassis</w:t>
-      </w:r>
-      <w:r>
-        <w:rPr>
-          <w:rFonts w:ascii="Times New Roman" w:hAnsi="Times New Roman" w:cs="Times New Roman"/>
-        </w:rPr>
-        <w:t xml:space="preserve"> to consider, and its price was $2 more than the cheapest </w:t>
-      </w:r>
-      <w:r>
-        <w:rPr>
-          <w:rFonts w:ascii="Times New Roman" w:hAnsi="Times New Roman" w:cs="Times New Roman"/>
-        </w:rPr>
-        <w:t>chassis</w:t>
-      </w:r>
-      <w:r>
-        <w:rPr>
-          <w:rFonts w:ascii="Times New Roman" w:hAnsi="Times New Roman" w:cs="Times New Roman"/>
-        </w:rPr>
-        <w:t>, a score of 4 was awarded since the price was so close.</w:t>
-      </w:r>
     </w:p>
     <w:p>
       <w:pPr>
@@ -2842,7 +3234,21 @@
             <w:rStyle w:val="Hyperlink"/>
             <w:rFonts w:ascii="Times New Roman" w:hAnsi="Times New Roman" w:cs="Times New Roman"/>
           </w:rPr>
-          <w:t>http://www.hobbyking.com/hobbyking/store/__44607__DG012_Tank_SV_Standard_Version_Multi_Chassis_Kit_with_Two_Rubber_Tracks.html</w:t>
+          <w:t>http://www.hobbyking.c</w:t>
+        </w:r>
+        <w:r>
+          <w:rPr>
+            <w:rStyle w:val="Hyperlink"/>
+            <w:rFonts w:ascii="Times New Roman" w:hAnsi="Times New Roman" w:cs="Times New Roman"/>
+          </w:rPr>
+          <w:t>o</w:t>
+        </w:r>
+        <w:r>
+          <w:rPr>
+            <w:rStyle w:val="Hyperlink"/>
+            <w:rFonts w:ascii="Times New Roman" w:hAnsi="Times New Roman" w:cs="Times New Roman"/>
+          </w:rPr>
+          <w:t>m/hobbyking/store/__44607__DG012_Tank_SV_Standard_Version_Multi_Chassis_Kit_with_Two_Rubber_Tracks.html</w:t>
         </w:r>
       </w:hyperlink>
     </w:p>
@@ -2865,7 +3271,21 @@
             <w:rStyle w:val="Hyperlink"/>
             <w:rFonts w:ascii="Times New Roman" w:hAnsi="Times New Roman" w:cs="Times New Roman"/>
           </w:rPr>
-          <w:t>http://www.budgetrobotics.com/category/Chassis-Kits-161</w:t>
+          <w:t>http://www.budgetrobotics.com</w:t>
+        </w:r>
+        <w:r>
+          <w:rPr>
+            <w:rStyle w:val="Hyperlink"/>
+            <w:rFonts w:ascii="Times New Roman" w:hAnsi="Times New Roman" w:cs="Times New Roman"/>
+          </w:rPr>
+          <w:t>/</w:t>
+        </w:r>
+        <w:r>
+          <w:rPr>
+            <w:rStyle w:val="Hyperlink"/>
+            <w:rFonts w:ascii="Times New Roman" w:hAnsi="Times New Roman" w:cs="Times New Roman"/>
+          </w:rPr>
+          <w:t>category/Chassis-Kits-161</w:t>
         </w:r>
       </w:hyperlink>
     </w:p>
@@ -2888,7 +3308,21 @@
             <w:rStyle w:val="Hyperlink"/>
             <w:rFonts w:ascii="Times New Roman" w:hAnsi="Times New Roman" w:cs="Times New Roman"/>
           </w:rPr>
-          <w:t>https://www.sparkfun.com/products/12866</w:t>
+          <w:t>https://www.sparkfun.co</w:t>
+        </w:r>
+        <w:r>
+          <w:rPr>
+            <w:rStyle w:val="Hyperlink"/>
+            <w:rFonts w:ascii="Times New Roman" w:hAnsi="Times New Roman" w:cs="Times New Roman"/>
+          </w:rPr>
+          <w:t>m</w:t>
+        </w:r>
+        <w:r>
+          <w:rPr>
+            <w:rStyle w:val="Hyperlink"/>
+            <w:rFonts w:ascii="Times New Roman" w:hAnsi="Times New Roman" w:cs="Times New Roman"/>
+          </w:rPr>
+          <w:t>/products/12866</w:t>
         </w:r>
       </w:hyperlink>
     </w:p>
@@ -3644,6 +4078,18 @@
       <w:u w:val="single"/>
     </w:rPr>
   </w:style>
+  <w:style w:type="character" w:styleId="FollowedHyperlink">
+    <w:name w:val="FollowedHyperlink"/>
+    <w:basedOn w:val="DefaultParagraphFont"/>
+    <w:uiPriority w:val="99"/>
+    <w:semiHidden/>
+    <w:unhideWhenUsed/>
+    <w:rsid w:val="00374789"/>
+    <w:rPr>
+      <w:color w:val="954F72" w:themeColor="followedHyperlink"/>
+      <w:u w:val="single"/>
+    </w:rPr>
+  </w:style>
 </w:styles>
 </file>
 

</xml_diff>

<commit_message>
Claw, Arm and Chassis
Incremental commit of claw and chassis budgets. The arm budget has all
the necessary components for merging into final budget.
</commit_message>
<xml_diff>
--- a/Documentation/Budget/Chasis Budget.docx
+++ b/Documentation/Budget/Chasis Budget.docx
@@ -1432,7 +1432,7 @@
               <w:rPr>
                 <w:rFonts w:ascii="Times New Roman" w:hAnsi="Times New Roman" w:cs="Times New Roman"/>
               </w:rPr>
-              <w:t>2</w:t>
+              <w:t>3</w:t>
             </w:r>
           </w:p>
         </w:tc>
@@ -1450,7 +1450,7 @@
               <w:rPr>
                 <w:rFonts w:ascii="Times New Roman" w:hAnsi="Times New Roman" w:cs="Times New Roman"/>
               </w:rPr>
-              <w:t>4.4</w:t>
+              <w:t>4.6</w:t>
             </w:r>
           </w:p>
         </w:tc>
@@ -2770,6 +2770,12 @@
                 <w:rFonts w:ascii="Times New Roman" w:hAnsi="Times New Roman" w:cs="Times New Roman"/>
               </w:rPr>
             </w:pPr>
+            <w:r>
+              <w:rPr>
+                <w:rFonts w:ascii="Times New Roman" w:hAnsi="Times New Roman" w:cs="Times New Roman"/>
+              </w:rPr>
+              <w:t>$25.00</w:t>
+            </w:r>
           </w:p>
         </w:tc>
       </w:tr>
@@ -3041,7 +3047,19 @@
         <w:rPr>
           <w:rFonts w:ascii="Times New Roman" w:hAnsi="Times New Roman" w:cs="Times New Roman"/>
         </w:rPr>
-        <w:t xml:space="preserve"> Both the ROB-12866 and the DG012 scored ones because they are designed to work with certain motors and wheels. Therefore, these chassis are not very adaptable. The KIT660 scored a two because while it does not come with any servos or motors, the wheel well cutouts limit the wheels that can be used. The custom chassis is very adaptable since it can be easily modified as the system design changes.</w:t>
+        <w:t xml:space="preserve"> Both the ROB-12866 and the DG012 scored ones because they are designed to work with certain motors and wheels. Therefore, these chassis are not ve</w:t>
+      </w:r>
+      <w:r>
+        <w:rPr>
+          <w:rFonts w:ascii="Times New Roman" w:hAnsi="Times New Roman" w:cs="Times New Roman"/>
+        </w:rPr>
+        <w:t xml:space="preserve">ry adaptable. The KIT660 scored </w:t>
+      </w:r>
+      <w:r>
+        <w:rPr>
+          <w:rFonts w:ascii="Times New Roman" w:hAnsi="Times New Roman" w:cs="Times New Roman"/>
+        </w:rPr>
+        <w:t>a two because while it does not come with any servos or motors, the wheel well cutouts limit the wheels that can be used. The custom chassis is very adaptable since it can be easily modified as the system design changes.</w:t>
       </w:r>
     </w:p>
     <w:p>
@@ -3162,15 +3180,13 @@
       <w:pPr>
         <w:rPr>
           <w:rFonts w:ascii="Times New Roman" w:hAnsi="Times New Roman" w:cs="Times New Roman"/>
-          <w:b/>
-        </w:rPr>
-      </w:pPr>
-      <w:r>
-        <w:rPr>
-          <w:rFonts w:ascii="Times New Roman" w:hAnsi="Times New Roman" w:cs="Times New Roman"/>
-          <w:b/>
-        </w:rPr>
-        <w:t>COSSTTTTTT</w:t>
+        </w:rPr>
+      </w:pPr>
+      <w:r>
+        <w:rPr>
+          <w:rFonts w:ascii="Times New Roman" w:hAnsi="Times New Roman" w:cs="Times New Roman"/>
+        </w:rPr>
+        <w:t xml:space="preserve">The score for cost was obtained by ranking the lowest cost item, ROB-12866 as a 5 and the most expensive item, the DG012 as a one. Since the KIT660 was within $2 of the cost of ROB-12866, it received a score of 4. The custom option was budgeted at $25 as it is the average price of the other chassis in the group. This was awarded a 3 as it was about $8 more than the KIT660, and still significantly cheaper than the DG012. Since it was close to the lower priced chassis options, a score of 3 was awarded. </w:t>
       </w:r>
       <w:bookmarkStart w:id="4" w:name="_GoBack"/>
       <w:bookmarkEnd w:id="4"/>
@@ -3202,6 +3218,490 @@
         </w:rPr>
       </w:pPr>
     </w:p>
+    <w:p>
+      <w:pPr>
+        <w:rPr>
+          <w:rFonts w:ascii="Times New Roman" w:hAnsi="Times New Roman" w:cs="Times New Roman"/>
+        </w:rPr>
+      </w:pPr>
+      <w:r>
+        <w:rPr>
+          <w:rFonts w:ascii="Times New Roman" w:hAnsi="Times New Roman" w:cs="Times New Roman"/>
+        </w:rPr>
+        <w:br w:type="page"/>
+      </w:r>
+    </w:p>
+    <w:tbl>
+      <w:tblPr>
+        <w:tblStyle w:val="TableGrid"/>
+        <w:tblW w:w="0" w:type="auto"/>
+        <w:tblLook w:val="04A0" w:firstRow="1" w:lastRow="0" w:firstColumn="1" w:lastColumn="0" w:noHBand="0" w:noVBand="1"/>
+      </w:tblPr>
+      <w:tblGrid>
+        <w:gridCol w:w="1255"/>
+        <w:gridCol w:w="4320"/>
+        <w:gridCol w:w="3775"/>
+      </w:tblGrid>
+      <w:tr>
+        <w:tc>
+          <w:tcPr>
+            <w:tcW w:w="1255" w:type="dxa"/>
+          </w:tcPr>
+          <w:p>
+            <w:pPr>
+              <w:rPr>
+                <w:rFonts w:ascii="Times New Roman" w:hAnsi="Times New Roman" w:cs="Times New Roman"/>
+              </w:rPr>
+            </w:pPr>
+            <w:r>
+              <w:rPr>
+                <w:rFonts w:ascii="Times New Roman" w:hAnsi="Times New Roman" w:cs="Times New Roman"/>
+              </w:rPr>
+              <w:lastRenderedPageBreak/>
+              <w:t>ID</w:t>
+            </w:r>
+          </w:p>
+        </w:tc>
+        <w:tc>
+          <w:tcPr>
+            <w:tcW w:w="4320" w:type="dxa"/>
+          </w:tcPr>
+          <w:p>
+            <w:pPr>
+              <w:rPr>
+                <w:rFonts w:ascii="Times New Roman" w:hAnsi="Times New Roman" w:cs="Times New Roman"/>
+              </w:rPr>
+            </w:pPr>
+            <w:r>
+              <w:rPr>
+                <w:rFonts w:ascii="Times New Roman" w:hAnsi="Times New Roman" w:cs="Times New Roman"/>
+              </w:rPr>
+              <w:t>Requirement Text</w:t>
+            </w:r>
+          </w:p>
+        </w:tc>
+        <w:tc>
+          <w:tcPr>
+            <w:tcW w:w="3775" w:type="dxa"/>
+          </w:tcPr>
+          <w:p>
+            <w:pPr>
+              <w:rPr>
+                <w:rFonts w:ascii="Times New Roman" w:hAnsi="Times New Roman" w:cs="Times New Roman"/>
+              </w:rPr>
+            </w:pPr>
+            <w:r>
+              <w:rPr>
+                <w:rFonts w:ascii="Times New Roman" w:hAnsi="Times New Roman" w:cs="Times New Roman"/>
+              </w:rPr>
+              <w:t>Fulfillment</w:t>
+            </w:r>
+          </w:p>
+        </w:tc>
+      </w:tr>
+      <w:tr>
+        <w:tc>
+          <w:tcPr>
+            <w:tcW w:w="1255" w:type="dxa"/>
+          </w:tcPr>
+          <w:p>
+            <w:pPr>
+              <w:pStyle w:val="Default"/>
+            </w:pPr>
+            <w:r>
+              <w:rPr>
+                <w:sz w:val="22"/>
+                <w:szCs w:val="22"/>
+              </w:rPr>
+              <w:t xml:space="preserve">3.3.2 </w:t>
+            </w:r>
+          </w:p>
+        </w:tc>
+        <w:tc>
+          <w:tcPr>
+            <w:tcW w:w="4320" w:type="dxa"/>
+          </w:tcPr>
+          <w:p>
+            <w:pPr>
+              <w:pStyle w:val="Default"/>
+            </w:pPr>
+            <w:r>
+              <w:rPr>
+                <w:sz w:val="22"/>
+                <w:szCs w:val="22"/>
+              </w:rPr>
+              <w:t xml:space="preserve">The system shall align with the challenge before attempting to complete the challenge. </w:t>
+            </w:r>
+          </w:p>
+        </w:tc>
+        <w:tc>
+          <w:tcPr>
+            <w:tcW w:w="3775" w:type="dxa"/>
+          </w:tcPr>
+          <w:p>
+            <w:pPr>
+              <w:rPr>
+                <w:rFonts w:ascii="Times New Roman" w:hAnsi="Times New Roman" w:cs="Times New Roman"/>
+              </w:rPr>
+            </w:pPr>
+            <w:r>
+              <w:rPr>
+                <w:rFonts w:ascii="Times New Roman" w:hAnsi="Times New Roman" w:cs="Times New Roman"/>
+              </w:rPr>
+              <w:t>By implementing a custom design for the chassis, the time required to align with the challenge will decrease, thus shortening the overall time that Roadie is on the course.</w:t>
+            </w:r>
+          </w:p>
+        </w:tc>
+      </w:tr>
+      <w:tr>
+        <w:tc>
+          <w:tcPr>
+            <w:tcW w:w="1255" w:type="dxa"/>
+          </w:tcPr>
+          <w:p>
+            <w:pPr>
+              <w:pStyle w:val="Default"/>
+            </w:pPr>
+            <w:r>
+              <w:rPr>
+                <w:sz w:val="22"/>
+                <w:szCs w:val="22"/>
+              </w:rPr>
+              <w:t>3.3.3.7</w:t>
+            </w:r>
+          </w:p>
+        </w:tc>
+        <w:tc>
+          <w:tcPr>
+            <w:tcW w:w="4320" w:type="dxa"/>
+          </w:tcPr>
+          <w:p>
+            <w:pPr>
+              <w:pStyle w:val="Default"/>
+            </w:pPr>
+            <w:r>
+              <w:rPr>
+                <w:sz w:val="22"/>
+                <w:szCs w:val="22"/>
+              </w:rPr>
+              <w:t xml:space="preserve">The system shall not obstruct the Simon Carabiner during play. </w:t>
+            </w:r>
+          </w:p>
+        </w:tc>
+        <w:tc>
+          <w:tcPr>
+            <w:tcW w:w="3775" w:type="dxa"/>
+          </w:tcPr>
+          <w:p>
+            <w:pPr>
+              <w:rPr>
+                <w:rFonts w:ascii="Times New Roman" w:hAnsi="Times New Roman" w:cs="Times New Roman"/>
+              </w:rPr>
+            </w:pPr>
+            <w:r>
+              <w:rPr>
+                <w:rFonts w:ascii="Times New Roman" w:hAnsi="Times New Roman" w:cs="Times New Roman"/>
+              </w:rPr>
+              <w:t>By designing a custom chassis, it will be possible to ensure that Roadie will not obstruct the Simon Carabiner.</w:t>
+            </w:r>
+          </w:p>
+        </w:tc>
+      </w:tr>
+      <w:tr>
+        <w:tc>
+          <w:tcPr>
+            <w:tcW w:w="1255" w:type="dxa"/>
+          </w:tcPr>
+          <w:p>
+            <w:pPr>
+              <w:pStyle w:val="Default"/>
+            </w:pPr>
+            <w:r>
+              <w:rPr>
+                <w:sz w:val="22"/>
+                <w:szCs w:val="22"/>
+              </w:rPr>
+              <w:t>3.3.4.1</w:t>
+            </w:r>
+          </w:p>
+        </w:tc>
+        <w:tc>
+          <w:tcPr>
+            <w:tcW w:w="4320" w:type="dxa"/>
+          </w:tcPr>
+          <w:p>
+            <w:pPr>
+              <w:pStyle w:val="Default"/>
+            </w:pPr>
+            <w:r>
+              <w:rPr>
+                <w:sz w:val="22"/>
+                <w:szCs w:val="22"/>
+              </w:rPr>
+              <w:t xml:space="preserve">The system shall not obstruct the Rubik’s Cube during play. </w:t>
+            </w:r>
+          </w:p>
+        </w:tc>
+        <w:tc>
+          <w:tcPr>
+            <w:tcW w:w="3775" w:type="dxa"/>
+          </w:tcPr>
+          <w:p>
+            <w:pPr>
+              <w:rPr>
+                <w:rFonts w:ascii="Times New Roman" w:hAnsi="Times New Roman" w:cs="Times New Roman"/>
+              </w:rPr>
+            </w:pPr>
+            <w:r>
+              <w:rPr>
+                <w:rFonts w:ascii="Times New Roman" w:hAnsi="Times New Roman" w:cs="Times New Roman"/>
+              </w:rPr>
+              <w:t xml:space="preserve">By designing a custom chassis, it will be possible to ensure that Roadie will not obstruct the </w:t>
+            </w:r>
+            <w:r>
+              <w:rPr>
+                <w:rFonts w:ascii="Times New Roman" w:hAnsi="Times New Roman" w:cs="Times New Roman"/>
+              </w:rPr>
+              <w:t>Rubik’s cube</w:t>
+            </w:r>
+            <w:r>
+              <w:rPr>
+                <w:rFonts w:ascii="Times New Roman" w:hAnsi="Times New Roman" w:cs="Times New Roman"/>
+              </w:rPr>
+              <w:t>.</w:t>
+            </w:r>
+          </w:p>
+        </w:tc>
+      </w:tr>
+      <w:tr>
+        <w:tc>
+          <w:tcPr>
+            <w:tcW w:w="1255" w:type="dxa"/>
+          </w:tcPr>
+          <w:p>
+            <w:pPr>
+              <w:pStyle w:val="Default"/>
+            </w:pPr>
+            <w:r>
+              <w:rPr>
+                <w:sz w:val="22"/>
+                <w:szCs w:val="22"/>
+              </w:rPr>
+              <w:t xml:space="preserve">3.3.5.2 </w:t>
+            </w:r>
+          </w:p>
+        </w:tc>
+        <w:tc>
+          <w:tcPr>
+            <w:tcW w:w="4320" w:type="dxa"/>
+          </w:tcPr>
+          <w:p>
+            <w:pPr>
+              <w:pStyle w:val="Default"/>
+            </w:pPr>
+            <w:r>
+              <w:rPr>
+                <w:sz w:val="22"/>
+                <w:szCs w:val="22"/>
+              </w:rPr>
+              <w:t xml:space="preserve">The system shall not obstruct the pocket Etch-A-Sketch during play. </w:t>
+            </w:r>
+          </w:p>
+        </w:tc>
+        <w:tc>
+          <w:tcPr>
+            <w:tcW w:w="3775" w:type="dxa"/>
+          </w:tcPr>
+          <w:p>
+            <w:pPr>
+              <w:rPr>
+                <w:rFonts w:ascii="Times New Roman" w:hAnsi="Times New Roman" w:cs="Times New Roman"/>
+              </w:rPr>
+            </w:pPr>
+            <w:r>
+              <w:rPr>
+                <w:rFonts w:ascii="Times New Roman" w:hAnsi="Times New Roman" w:cs="Times New Roman"/>
+              </w:rPr>
+              <w:t xml:space="preserve">By designing a custom chassis, it will be possible to ensure that Roadie will not obstruct the </w:t>
+            </w:r>
+            <w:r>
+              <w:rPr>
+                <w:rFonts w:ascii="Times New Roman" w:hAnsi="Times New Roman" w:cs="Times New Roman"/>
+              </w:rPr>
+              <w:t>Etch-A-Sketch</w:t>
+            </w:r>
+            <w:r>
+              <w:rPr>
+                <w:rFonts w:ascii="Times New Roman" w:hAnsi="Times New Roman" w:cs="Times New Roman"/>
+              </w:rPr>
+              <w:t>.</w:t>
+            </w:r>
+          </w:p>
+        </w:tc>
+      </w:tr>
+      <w:tr>
+        <w:tc>
+          <w:tcPr>
+            <w:tcW w:w="1255" w:type="dxa"/>
+          </w:tcPr>
+          <w:p>
+            <w:pPr>
+              <w:pStyle w:val="Default"/>
+            </w:pPr>
+            <w:r>
+              <w:rPr>
+                <w:sz w:val="22"/>
+                <w:szCs w:val="22"/>
+              </w:rPr>
+              <w:t xml:space="preserve">4.1.1 </w:t>
+            </w:r>
+          </w:p>
+        </w:tc>
+        <w:tc>
+          <w:tcPr>
+            <w:tcW w:w="4320" w:type="dxa"/>
+          </w:tcPr>
+          <w:p>
+            <w:pPr>
+              <w:pStyle w:val="Default"/>
+            </w:pPr>
+            <w:r>
+              <w:rPr>
+                <w:sz w:val="22"/>
+                <w:szCs w:val="22"/>
+              </w:rPr>
+              <w:t xml:space="preserve">The system size shall be no greater than 1ft. x 1ft. x 1ft. within the starting area and the finishing area. </w:t>
+            </w:r>
+          </w:p>
+        </w:tc>
+        <w:tc>
+          <w:tcPr>
+            <w:tcW w:w="3775" w:type="dxa"/>
+          </w:tcPr>
+          <w:p>
+            <w:pPr>
+              <w:rPr>
+                <w:rFonts w:ascii="Times New Roman" w:hAnsi="Times New Roman" w:cs="Times New Roman"/>
+              </w:rPr>
+            </w:pPr>
+            <w:r>
+              <w:rPr>
+                <w:rFonts w:ascii="Times New Roman" w:hAnsi="Times New Roman" w:cs="Times New Roman"/>
+              </w:rPr>
+              <w:t>With a custom chassis design, it will be possible to ensure that Roadie fits into the mandated dimensions while still having enough surface area to mount all the required components.</w:t>
+            </w:r>
+          </w:p>
+        </w:tc>
+      </w:tr>
+      <w:tr>
+        <w:tc>
+          <w:tcPr>
+            <w:tcW w:w="1255" w:type="dxa"/>
+          </w:tcPr>
+          <w:p>
+            <w:pPr>
+              <w:pStyle w:val="Default"/>
+            </w:pPr>
+            <w:r>
+              <w:rPr>
+                <w:sz w:val="22"/>
+                <w:szCs w:val="22"/>
+              </w:rPr>
+              <w:t xml:space="preserve">4.3.1 </w:t>
+            </w:r>
+          </w:p>
+        </w:tc>
+        <w:tc>
+          <w:tcPr>
+            <w:tcW w:w="4320" w:type="dxa"/>
+          </w:tcPr>
+          <w:p>
+            <w:pPr>
+              <w:pStyle w:val="Default"/>
+            </w:pPr>
+            <w:r>
+              <w:rPr>
+                <w:sz w:val="22"/>
+                <w:szCs w:val="22"/>
+              </w:rPr>
+              <w:t xml:space="preserve">The system shall have an easily accessible power switch. </w:t>
+            </w:r>
+          </w:p>
+        </w:tc>
+        <w:tc>
+          <w:tcPr>
+            <w:tcW w:w="3775" w:type="dxa"/>
+          </w:tcPr>
+          <w:p>
+            <w:pPr>
+              <w:rPr>
+                <w:rFonts w:ascii="Times New Roman" w:hAnsi="Times New Roman" w:cs="Times New Roman"/>
+              </w:rPr>
+            </w:pPr>
+            <w:r>
+              <w:rPr>
+                <w:rFonts w:ascii="Times New Roman" w:hAnsi="Times New Roman" w:cs="Times New Roman"/>
+              </w:rPr>
+              <w:t>With a custom design, Roadie will not be limited to where the power switch is mounted on an “off the shelf” chassis.</w:t>
+            </w:r>
+          </w:p>
+        </w:tc>
+      </w:tr>
+      <w:tr>
+        <w:tc>
+          <w:tcPr>
+            <w:tcW w:w="1255" w:type="dxa"/>
+          </w:tcPr>
+          <w:p>
+            <w:pPr>
+              <w:pStyle w:val="Default"/>
+            </w:pPr>
+            <w:r>
+              <w:rPr>
+                <w:sz w:val="22"/>
+                <w:szCs w:val="22"/>
+              </w:rPr>
+              <w:t xml:space="preserve">4.3.3 </w:t>
+            </w:r>
+          </w:p>
+        </w:tc>
+        <w:tc>
+          <w:tcPr>
+            <w:tcW w:w="4320" w:type="dxa"/>
+          </w:tcPr>
+          <w:p>
+            <w:pPr>
+              <w:pStyle w:val="Default"/>
+            </w:pPr>
+            <w:r>
+              <w:rPr>
+                <w:sz w:val="22"/>
+                <w:szCs w:val="22"/>
+              </w:rPr>
+              <w:t xml:space="preserve">The system shall maintain contact with the competition area’s surface at all times. </w:t>
+            </w:r>
+          </w:p>
+        </w:tc>
+        <w:tc>
+          <w:tcPr>
+            <w:tcW w:w="3775" w:type="dxa"/>
+          </w:tcPr>
+          <w:p>
+            <w:pPr>
+              <w:rPr>
+                <w:rFonts w:ascii="Times New Roman" w:hAnsi="Times New Roman" w:cs="Times New Roman"/>
+              </w:rPr>
+            </w:pPr>
+            <w:r>
+              <w:rPr>
+                <w:rFonts w:ascii="Times New Roman" w:hAnsi="Times New Roman" w:cs="Times New Roman"/>
+              </w:rPr>
+              <w:t xml:space="preserve">Implementation of a custom chassis will ensure that Roadie will always maintain contact with the course. </w:t>
+            </w:r>
+          </w:p>
+        </w:tc>
+      </w:tr>
+    </w:tbl>
     <w:p>
       <w:pPr>
         <w:rPr>
@@ -3234,21 +3734,7 @@
             <w:rStyle w:val="Hyperlink"/>
             <w:rFonts w:ascii="Times New Roman" w:hAnsi="Times New Roman" w:cs="Times New Roman"/>
           </w:rPr>
-          <w:t>http://www.hobbyking.c</w:t>
-        </w:r>
-        <w:r>
-          <w:rPr>
-            <w:rStyle w:val="Hyperlink"/>
-            <w:rFonts w:ascii="Times New Roman" w:hAnsi="Times New Roman" w:cs="Times New Roman"/>
-          </w:rPr>
-          <w:t>o</w:t>
-        </w:r>
-        <w:r>
-          <w:rPr>
-            <w:rStyle w:val="Hyperlink"/>
-            <w:rFonts w:ascii="Times New Roman" w:hAnsi="Times New Roman" w:cs="Times New Roman"/>
-          </w:rPr>
-          <w:t>m/hobbyking/store/__44607__DG012_Tank_SV_Standard_Version_Multi_Chassis_Kit_with_Two_Rubber_Tracks.html</w:t>
+          <w:t>http://www.hobbyking.com/hobbyking/store/__44607__DG012_Tank_SV_Standard_Version_Multi_Chassis_Kit_with_Two_Rubber_Tracks.html</w:t>
         </w:r>
       </w:hyperlink>
     </w:p>
@@ -3271,21 +3757,7 @@
             <w:rStyle w:val="Hyperlink"/>
             <w:rFonts w:ascii="Times New Roman" w:hAnsi="Times New Roman" w:cs="Times New Roman"/>
           </w:rPr>
-          <w:t>http://www.budgetrobotics.com</w:t>
-        </w:r>
-        <w:r>
-          <w:rPr>
-            <w:rStyle w:val="Hyperlink"/>
-            <w:rFonts w:ascii="Times New Roman" w:hAnsi="Times New Roman" w:cs="Times New Roman"/>
-          </w:rPr>
-          <w:t>/</w:t>
-        </w:r>
-        <w:r>
-          <w:rPr>
-            <w:rStyle w:val="Hyperlink"/>
-            <w:rFonts w:ascii="Times New Roman" w:hAnsi="Times New Roman" w:cs="Times New Roman"/>
-          </w:rPr>
-          <w:t>category/Chassis-Kits-161</w:t>
+          <w:t>http://www.budgetrobotics.com/category/Chassis-Kits-161</w:t>
         </w:r>
       </w:hyperlink>
     </w:p>
@@ -3308,21 +3780,7 @@
             <w:rStyle w:val="Hyperlink"/>
             <w:rFonts w:ascii="Times New Roman" w:hAnsi="Times New Roman" w:cs="Times New Roman"/>
           </w:rPr>
-          <w:t>https://www.sparkfun.co</w:t>
-        </w:r>
-        <w:r>
-          <w:rPr>
-            <w:rStyle w:val="Hyperlink"/>
-            <w:rFonts w:ascii="Times New Roman" w:hAnsi="Times New Roman" w:cs="Times New Roman"/>
-          </w:rPr>
-          <w:t>m</w:t>
-        </w:r>
-        <w:r>
-          <w:rPr>
-            <w:rStyle w:val="Hyperlink"/>
-            <w:rFonts w:ascii="Times New Roman" w:hAnsi="Times New Roman" w:cs="Times New Roman"/>
-          </w:rPr>
-          <w:t>/products/12866</w:t>
+          <w:t>https://www.sparkfun.com/products/12866</w:t>
         </w:r>
       </w:hyperlink>
     </w:p>
@@ -4090,6 +4548,21 @@
       <w:u w:val="single"/>
     </w:rPr>
   </w:style>
+  <w:style w:type="paragraph" w:customStyle="1" w:styleId="Default">
+    <w:name w:val="Default"/>
+    <w:rsid w:val="00A67FFA"/>
+    <w:pPr>
+      <w:autoSpaceDE w:val="0"/>
+      <w:autoSpaceDN w:val="0"/>
+      <w:adjustRightInd w:val="0"/>
+    </w:pPr>
+    <w:rPr>
+      <w:rFonts w:ascii="Times New Roman" w:hAnsi="Times New Roman" w:cs="Times New Roman"/>
+      <w:color w:val="000000"/>
+      <w:sz w:val="24"/>
+      <w:szCs w:val="24"/>
+    </w:rPr>
+  </w:style>
 </w:styles>
 </file>
 

</xml_diff>